<commit_message>
Se agrego un flujo alterno y un punto de inclusión al caso de uso eliminar habitante
</commit_message>
<xml_diff>
--- a/Desarrollo/SISH/Análisis/SISH_DECUS_002.docx
+++ b/Desarrollo/SISH/Análisis/SISH_DECUS_002.docx
@@ -688,7 +688,133 @@
               <w:rPr>
                 <w:color w:val="000000"/>
               </w:rPr>
-              <w:t>Documento de especificación finalizado.</w:t>
+              <w:t xml:space="preserve">Documento de especificación </w:t>
+            </w:r>
+            <w:r>
+              <w:rPr>
+                <w:color w:val="000000"/>
+              </w:rPr>
+              <w:t>versión inicial</w:t>
+            </w:r>
+            <w:r>
+              <w:rPr>
+                <w:color w:val="000000"/>
+              </w:rPr>
+              <w:t>.</w:t>
+            </w:r>
+          </w:p>
+        </w:tc>
+        <w:tc>
+          <w:tcPr>
+            <w:tcW w:w="2304" w:type="dxa"/>
+          </w:tcPr>
+          <w:p>
+            <w:pPr>
+              <w:keepLines/>
+              <w:pBdr>
+                <w:top w:val="nil"/>
+                <w:left w:val="nil"/>
+                <w:bottom w:val="nil"/>
+                <w:right w:val="nil"/>
+                <w:between w:val="nil"/>
+              </w:pBdr>
+              <w:spacing w:after="120"/>
+              <w:jc w:val="center"/>
+              <w:rPr>
+                <w:color w:val="000000"/>
+              </w:rPr>
+            </w:pPr>
+            <w:r>
+              <w:rPr>
+                <w:color w:val="000000"/>
+              </w:rPr>
+              <w:t>Cornejo Pereira, Cristian Daniel</w:t>
+            </w:r>
+          </w:p>
+        </w:tc>
+      </w:tr>
+      <w:tr>
+        <w:tc>
+          <w:tcPr>
+            <w:tcW w:w="1384" w:type="dxa"/>
+          </w:tcPr>
+          <w:p>
+            <w:pPr>
+              <w:keepLines/>
+              <w:pBdr>
+                <w:top w:val="nil"/>
+                <w:left w:val="nil"/>
+                <w:bottom w:val="nil"/>
+                <w:right w:val="nil"/>
+                <w:between w:val="nil"/>
+              </w:pBdr>
+              <w:spacing w:after="120"/>
+              <w:jc w:val="center"/>
+              <w:rPr>
+                <w:color w:val="000000"/>
+              </w:rPr>
+            </w:pPr>
+            <w:r>
+              <w:rPr>
+                <w:color w:val="000000"/>
+              </w:rPr>
+              <w:t>20/01/2019</w:t>
+            </w:r>
+          </w:p>
+        </w:tc>
+        <w:tc>
+          <w:tcPr>
+            <w:tcW w:w="1418" w:type="dxa"/>
+          </w:tcPr>
+          <w:p>
+            <w:pPr>
+              <w:keepLines/>
+              <w:pBdr>
+                <w:top w:val="nil"/>
+                <w:left w:val="nil"/>
+                <w:bottom w:val="nil"/>
+                <w:right w:val="nil"/>
+                <w:between w:val="nil"/>
+              </w:pBdr>
+              <w:spacing w:after="120"/>
+              <w:jc w:val="center"/>
+              <w:rPr>
+                <w:color w:val="000000"/>
+              </w:rPr>
+            </w:pPr>
+            <w:r>
+              <w:rPr>
+                <w:color w:val="000000"/>
+              </w:rPr>
+              <w:t>1.1</w:t>
+            </w:r>
+          </w:p>
+        </w:tc>
+        <w:tc>
+          <w:tcPr>
+            <w:tcW w:w="4398" w:type="dxa"/>
+          </w:tcPr>
+          <w:p>
+            <w:pPr>
+              <w:keepLines/>
+              <w:pBdr>
+                <w:top w:val="nil"/>
+                <w:left w:val="nil"/>
+                <w:bottom w:val="nil"/>
+                <w:right w:val="nil"/>
+                <w:between w:val="nil"/>
+              </w:pBdr>
+              <w:spacing w:after="120"/>
+              <w:jc w:val="center"/>
+              <w:rPr>
+                <w:color w:val="000000"/>
+              </w:rPr>
+            </w:pPr>
+            <w:r>
+              <w:rPr>
+                <w:color w:val="000000"/>
+              </w:rPr>
+              <w:t>Se agrego un flujo alterno y un punto de inclusión</w:t>
             </w:r>
           </w:p>
         </w:tc>
@@ -807,93 +933,1375 @@
           </w:p>
         </w:tc>
       </w:tr>
-      <w:tr>
-        <w:tc>
-          <w:tcPr>
-            <w:tcW w:w="1384" w:type="dxa"/>
-          </w:tcPr>
-          <w:p>
-            <w:pPr>
-              <w:keepLines/>
-              <w:pBdr>
-                <w:top w:val="nil"/>
-                <w:left w:val="nil"/>
-                <w:bottom w:val="nil"/>
-                <w:right w:val="nil"/>
-                <w:between w:val="nil"/>
-              </w:pBdr>
-              <w:spacing w:after="120"/>
-              <w:rPr>
-                <w:color w:val="000000"/>
-              </w:rPr>
-            </w:pPr>
-          </w:p>
-        </w:tc>
-        <w:tc>
-          <w:tcPr>
-            <w:tcW w:w="1418" w:type="dxa"/>
-          </w:tcPr>
-          <w:p>
-            <w:pPr>
-              <w:keepLines/>
-              <w:pBdr>
-                <w:top w:val="nil"/>
-                <w:left w:val="nil"/>
-                <w:bottom w:val="nil"/>
-                <w:right w:val="nil"/>
-                <w:between w:val="nil"/>
-              </w:pBdr>
-              <w:spacing w:after="120"/>
-              <w:rPr>
-                <w:color w:val="000000"/>
-              </w:rPr>
-            </w:pPr>
-          </w:p>
-        </w:tc>
-        <w:tc>
-          <w:tcPr>
-            <w:tcW w:w="4398" w:type="dxa"/>
-          </w:tcPr>
-          <w:p>
-            <w:pPr>
-              <w:keepLines/>
-              <w:pBdr>
-                <w:top w:val="nil"/>
-                <w:left w:val="nil"/>
-                <w:bottom w:val="nil"/>
-                <w:right w:val="nil"/>
-                <w:between w:val="nil"/>
-              </w:pBdr>
-              <w:spacing w:after="120"/>
-              <w:rPr>
-                <w:color w:val="000000"/>
-              </w:rPr>
-            </w:pPr>
-          </w:p>
-        </w:tc>
-        <w:tc>
-          <w:tcPr>
-            <w:tcW w:w="2304" w:type="dxa"/>
-          </w:tcPr>
-          <w:p>
-            <w:pPr>
-              <w:keepLines/>
-              <w:pBdr>
-                <w:top w:val="nil"/>
-                <w:left w:val="nil"/>
-                <w:bottom w:val="nil"/>
-                <w:right w:val="nil"/>
-                <w:between w:val="nil"/>
-              </w:pBdr>
-              <w:spacing w:after="120"/>
-              <w:rPr>
-                <w:color w:val="000000"/>
-              </w:rPr>
-            </w:pPr>
-          </w:p>
-        </w:tc>
-      </w:tr>
     </w:tbl>
+    <w:p/>
+    <w:p>
+      <w:pPr>
+        <w:jc w:val="center"/>
+        <w:rPr>
+          <w:rFonts w:ascii="Arial" w:eastAsia="Arial" w:hAnsi="Arial" w:cs="Arial"/>
+          <w:b/>
+          <w:color w:val="000000"/>
+          <w:sz w:val="36"/>
+          <w:szCs w:val="36"/>
+        </w:rPr>
+      </w:pPr>
+      <w:bookmarkStart w:id="0" w:name="_GoBack"/>
+      <w:bookmarkEnd w:id="0"/>
+      <w:r>
+        <w:br w:type="page"/>
+      </w:r>
+      <w:r>
+        <w:rPr>
+          <w:rFonts w:ascii="Arial" w:eastAsia="Arial" w:hAnsi="Arial" w:cs="Arial"/>
+          <w:b/>
+          <w:color w:val="000000"/>
+          <w:sz w:val="36"/>
+          <w:szCs w:val="36"/>
+        </w:rPr>
+        <w:lastRenderedPageBreak/>
+        <w:t>Tabla de Contenidos</w:t>
+      </w:r>
+    </w:p>
+    <w:sdt>
+      <w:sdtPr>
+        <w:id w:val="1278681649"/>
+        <w:docPartObj>
+          <w:docPartGallery w:val="Table of Contents"/>
+          <w:docPartUnique/>
+        </w:docPartObj>
+      </w:sdtPr>
+      <w:sdtContent>
+        <w:p>
+          <w:pPr>
+            <w:tabs>
+              <w:tab w:val="left" w:pos="432"/>
+            </w:tabs>
+            <w:spacing w:before="240" w:after="60"/>
+            <w:ind w:right="720"/>
+            <w:rPr>
+              <w:rFonts w:ascii="Calibri" w:eastAsia="Calibri" w:hAnsi="Calibri" w:cs="Calibri"/>
+              <w:color w:val="000000"/>
+              <w:sz w:val="22"/>
+              <w:szCs w:val="22"/>
+            </w:rPr>
+          </w:pPr>
+          <w:r>
+            <w:fldChar w:fldCharType="begin"/>
+          </w:r>
+          <w:r>
+            <w:instrText xml:space="preserve"> TOC \h \u \z </w:instrText>
+          </w:r>
+          <w:r>
+            <w:fldChar w:fldCharType="separate"/>
+          </w:r>
+          <w:r>
+            <w:rPr>
+              <w:color w:val="000000"/>
+            </w:rPr>
+            <w:t>1.</w:t>
+          </w:r>
+          <w:r>
+            <w:rPr>
+              <w:rFonts w:ascii="Calibri" w:eastAsia="Calibri" w:hAnsi="Calibri" w:cs="Calibri"/>
+              <w:color w:val="000000"/>
+              <w:sz w:val="22"/>
+              <w:szCs w:val="22"/>
+            </w:rPr>
+            <w:tab/>
+          </w:r>
+          <w:r>
+            <w:rPr>
+              <w:color w:val="000000"/>
+            </w:rPr>
+            <w:t>Eliminar habitante</w:t>
+          </w:r>
+          <w:r>
+            <w:rPr>
+              <w:color w:val="000000"/>
+            </w:rPr>
+            <w:tab/>
+          </w:r>
+          <w:r>
+            <w:fldChar w:fldCharType="begin"/>
+          </w:r>
+          <w:r>
+            <w:instrText xml:space="preserve"> PAGEREF _1ksv4uv \h </w:instrText>
+          </w:r>
+          <w:r>
+            <w:fldChar w:fldCharType="separate"/>
+          </w:r>
+          <w:r>
+            <w:rPr>
+              <w:color w:val="000000"/>
+            </w:rPr>
+            <w:t>4</w:t>
+          </w:r>
+          <w:r>
+            <w:fldChar w:fldCharType="end"/>
+          </w:r>
+        </w:p>
+        <w:p>
+          <w:pPr>
+            <w:tabs>
+              <w:tab w:val="left" w:pos="1000"/>
+            </w:tabs>
+            <w:ind w:left="432" w:right="720" w:hanging="432"/>
+            <w:rPr>
+              <w:rFonts w:ascii="Calibri" w:eastAsia="Calibri" w:hAnsi="Calibri" w:cs="Calibri"/>
+              <w:color w:val="000000"/>
+              <w:sz w:val="22"/>
+              <w:szCs w:val="22"/>
+            </w:rPr>
+          </w:pPr>
+          <w:r>
+            <w:rPr>
+              <w:color w:val="000000"/>
+            </w:rPr>
+            <w:t>1.1</w:t>
+          </w:r>
+          <w:r>
+            <w:rPr>
+              <w:rFonts w:ascii="Calibri" w:eastAsia="Calibri" w:hAnsi="Calibri" w:cs="Calibri"/>
+              <w:color w:val="000000"/>
+              <w:sz w:val="22"/>
+              <w:szCs w:val="22"/>
+            </w:rPr>
+            <w:tab/>
+          </w:r>
+          <w:r>
+            <w:rPr>
+              <w:color w:val="000000"/>
+            </w:rPr>
+            <w:t xml:space="preserve">Descripción                                               </w:t>
+          </w:r>
+          <w:r>
+            <w:rPr>
+              <w:color w:val="000000"/>
+            </w:rPr>
+            <w:tab/>
+          </w:r>
+          <w:r>
+            <w:fldChar w:fldCharType="begin"/>
+          </w:r>
+          <w:r>
+            <w:instrText xml:space="preserve"> PAGEREF _1fob9te \h </w:instrText>
+          </w:r>
+          <w:r>
+            <w:fldChar w:fldCharType="separate"/>
+          </w:r>
+          <w:r>
+            <w:rPr>
+              <w:color w:val="000000"/>
+            </w:rPr>
+            <w:t>4</w:t>
+          </w:r>
+          <w:r>
+            <w:fldChar w:fldCharType="end"/>
+          </w:r>
+        </w:p>
+        <w:p>
+          <w:pPr>
+            <w:tabs>
+              <w:tab w:val="left" w:pos="432"/>
+            </w:tabs>
+            <w:spacing w:before="240" w:after="60"/>
+            <w:ind w:right="720"/>
+            <w:rPr>
+              <w:rFonts w:ascii="Calibri" w:eastAsia="Calibri" w:hAnsi="Calibri" w:cs="Calibri"/>
+              <w:color w:val="000000"/>
+              <w:sz w:val="22"/>
+              <w:szCs w:val="22"/>
+            </w:rPr>
+          </w:pPr>
+          <w:r>
+            <w:rPr>
+              <w:color w:val="000000"/>
+            </w:rPr>
+            <w:t>2.</w:t>
+          </w:r>
+          <w:r>
+            <w:rPr>
+              <w:rFonts w:ascii="Calibri" w:eastAsia="Calibri" w:hAnsi="Calibri" w:cs="Calibri"/>
+              <w:color w:val="000000"/>
+              <w:sz w:val="22"/>
+              <w:szCs w:val="22"/>
+            </w:rPr>
+            <w:tab/>
+          </w:r>
+          <w:r>
+            <w:rPr>
+              <w:color w:val="000000"/>
+            </w:rPr>
+            <w:t>Flujo de Eventos</w:t>
+          </w:r>
+          <w:r>
+            <w:rPr>
+              <w:color w:val="000000"/>
+            </w:rPr>
+            <w:tab/>
+          </w:r>
+          <w:r>
+            <w:fldChar w:fldCharType="begin"/>
+          </w:r>
+          <w:r>
+            <w:instrText xml:space="preserve"> PAGEREF _2et92p0 \h </w:instrText>
+          </w:r>
+          <w:r>
+            <w:fldChar w:fldCharType="separate"/>
+          </w:r>
+          <w:r>
+            <w:rPr>
+              <w:color w:val="000000"/>
+            </w:rPr>
+            <w:t>4</w:t>
+          </w:r>
+          <w:r>
+            <w:fldChar w:fldCharType="end"/>
+          </w:r>
+        </w:p>
+        <w:p>
+          <w:pPr>
+            <w:tabs>
+              <w:tab w:val="left" w:pos="1000"/>
+            </w:tabs>
+            <w:ind w:left="432" w:right="720" w:hanging="432"/>
+            <w:rPr>
+              <w:rFonts w:ascii="Calibri" w:eastAsia="Calibri" w:hAnsi="Calibri" w:cs="Calibri"/>
+              <w:color w:val="000000"/>
+              <w:sz w:val="22"/>
+              <w:szCs w:val="22"/>
+            </w:rPr>
+          </w:pPr>
+          <w:r>
+            <w:rPr>
+              <w:color w:val="000000"/>
+            </w:rPr>
+            <w:t>2.1</w:t>
+          </w:r>
+          <w:r>
+            <w:rPr>
+              <w:rFonts w:ascii="Calibri" w:eastAsia="Calibri" w:hAnsi="Calibri" w:cs="Calibri"/>
+              <w:color w:val="000000"/>
+              <w:sz w:val="22"/>
+              <w:szCs w:val="22"/>
+            </w:rPr>
+            <w:tab/>
+          </w:r>
+          <w:r>
+            <w:rPr>
+              <w:color w:val="000000"/>
+            </w:rPr>
+            <w:t>Flujo Básico</w:t>
+          </w:r>
+          <w:r>
+            <w:rPr>
+              <w:color w:val="000000"/>
+            </w:rPr>
+            <w:tab/>
+          </w:r>
+          <w:r>
+            <w:fldChar w:fldCharType="begin"/>
+          </w:r>
+          <w:r>
+            <w:instrText xml:space="preserve"> PAGEREF _44sinio \h </w:instrText>
+          </w:r>
+          <w:r>
+            <w:fldChar w:fldCharType="separate"/>
+          </w:r>
+          <w:r>
+            <w:rPr>
+              <w:color w:val="000000"/>
+            </w:rPr>
+            <w:t>4</w:t>
+          </w:r>
+          <w:r>
+            <w:fldChar w:fldCharType="end"/>
+          </w:r>
+        </w:p>
+        <w:p>
+          <w:pPr>
+            <w:tabs>
+              <w:tab w:val="left" w:pos="1000"/>
+            </w:tabs>
+            <w:ind w:left="432" w:right="720" w:hanging="432"/>
+            <w:rPr>
+              <w:rFonts w:ascii="Calibri" w:eastAsia="Calibri" w:hAnsi="Calibri" w:cs="Calibri"/>
+              <w:color w:val="000000"/>
+              <w:sz w:val="22"/>
+              <w:szCs w:val="22"/>
+            </w:rPr>
+          </w:pPr>
+          <w:r>
+            <w:rPr>
+              <w:color w:val="000000"/>
+            </w:rPr>
+            <w:t>2.2</w:t>
+          </w:r>
+          <w:r>
+            <w:rPr>
+              <w:rFonts w:ascii="Calibri" w:eastAsia="Calibri" w:hAnsi="Calibri" w:cs="Calibri"/>
+              <w:color w:val="000000"/>
+              <w:sz w:val="22"/>
+              <w:szCs w:val="22"/>
+            </w:rPr>
+            <w:tab/>
+          </w:r>
+          <w:r>
+            <w:rPr>
+              <w:color w:val="000000"/>
+            </w:rPr>
+            <w:t>Flujos Alternativos</w:t>
+          </w:r>
+          <w:r>
+            <w:rPr>
+              <w:color w:val="000000"/>
+            </w:rPr>
+            <w:tab/>
+          </w:r>
+          <w:r>
+            <w:fldChar w:fldCharType="begin"/>
+          </w:r>
+          <w:r>
+            <w:instrText xml:space="preserve"> PAGEREF _2jxsxqh \h </w:instrText>
+          </w:r>
+          <w:r>
+            <w:fldChar w:fldCharType="separate"/>
+          </w:r>
+          <w:r>
+            <w:rPr>
+              <w:color w:val="000000"/>
+            </w:rPr>
+            <w:t>4</w:t>
+          </w:r>
+          <w:r>
+            <w:fldChar w:fldCharType="end"/>
+          </w:r>
+        </w:p>
+        <w:p>
+          <w:pPr>
+            <w:tabs>
+              <w:tab w:val="left" w:pos="1440"/>
+              <w:tab w:val="right" w:pos="9360"/>
+            </w:tabs>
+            <w:ind w:left="864" w:hanging="864"/>
+            <w:rPr>
+              <w:rFonts w:ascii="Calibri" w:eastAsia="Calibri" w:hAnsi="Calibri" w:cs="Calibri"/>
+              <w:color w:val="000000"/>
+              <w:sz w:val="22"/>
+              <w:szCs w:val="22"/>
+            </w:rPr>
+          </w:pPr>
+          <w:r>
+            <w:rPr>
+              <w:color w:val="000000"/>
+            </w:rPr>
+            <w:t>2.2.1</w:t>
+          </w:r>
+          <w:r>
+            <w:rPr>
+              <w:rFonts w:ascii="Calibri" w:eastAsia="Calibri" w:hAnsi="Calibri" w:cs="Calibri"/>
+              <w:color w:val="000000"/>
+              <w:sz w:val="22"/>
+              <w:szCs w:val="22"/>
+            </w:rPr>
+            <w:tab/>
+          </w:r>
+          <w:r>
+            <w:rPr>
+              <w:color w:val="000000"/>
+            </w:rPr>
+            <w:t>Autentificación incorrecta</w:t>
+          </w:r>
+          <w:r>
+            <w:rPr>
+              <w:color w:val="000000"/>
+            </w:rPr>
+            <w:tab/>
+          </w:r>
+          <w:r>
+            <w:fldChar w:fldCharType="begin"/>
+          </w:r>
+          <w:r>
+            <w:instrText xml:space="preserve"> PAGEREF _4d34og8 \h </w:instrText>
+          </w:r>
+          <w:r>
+            <w:fldChar w:fldCharType="separate"/>
+          </w:r>
+          <w:r>
+            <w:rPr>
+              <w:color w:val="000000"/>
+            </w:rPr>
+            <w:t>4</w:t>
+          </w:r>
+          <w:r>
+            <w:fldChar w:fldCharType="end"/>
+          </w:r>
+        </w:p>
+        <w:p>
+          <w:pPr>
+            <w:tabs>
+              <w:tab w:val="left" w:pos="432"/>
+            </w:tabs>
+            <w:spacing w:before="240" w:after="60"/>
+            <w:ind w:right="720"/>
+            <w:rPr>
+              <w:rFonts w:ascii="Calibri" w:eastAsia="Calibri" w:hAnsi="Calibri" w:cs="Calibri"/>
+              <w:color w:val="000000"/>
+              <w:sz w:val="22"/>
+              <w:szCs w:val="22"/>
+            </w:rPr>
+          </w:pPr>
+          <w:r>
+            <w:rPr>
+              <w:color w:val="000000"/>
+            </w:rPr>
+            <w:t>3.</w:t>
+          </w:r>
+          <w:r>
+            <w:rPr>
+              <w:rFonts w:ascii="Calibri" w:eastAsia="Calibri" w:hAnsi="Calibri" w:cs="Calibri"/>
+              <w:color w:val="000000"/>
+              <w:sz w:val="22"/>
+              <w:szCs w:val="22"/>
+            </w:rPr>
+            <w:tab/>
+          </w:r>
+          <w:r>
+            <w:rPr>
+              <w:color w:val="000000"/>
+            </w:rPr>
+            <w:t>Precondiciones</w:t>
+          </w:r>
+          <w:r>
+            <w:rPr>
+              <w:color w:val="000000"/>
+            </w:rPr>
+            <w:tab/>
+          </w:r>
+          <w:r>
+            <w:fldChar w:fldCharType="begin"/>
+          </w:r>
+          <w:r>
+            <w:instrText xml:space="preserve"> PAGEREF _2s8eyo1 \h </w:instrText>
+          </w:r>
+          <w:r>
+            <w:fldChar w:fldCharType="separate"/>
+          </w:r>
+          <w:r>
+            <w:rPr>
+              <w:color w:val="000000"/>
+            </w:rPr>
+            <w:t>4</w:t>
+          </w:r>
+          <w:r>
+            <w:fldChar w:fldCharType="end"/>
+          </w:r>
+        </w:p>
+        <w:p>
+          <w:pPr>
+            <w:tabs>
+              <w:tab w:val="left" w:pos="1000"/>
+            </w:tabs>
+            <w:ind w:left="432" w:right="720" w:hanging="432"/>
+            <w:rPr>
+              <w:rFonts w:ascii="Calibri" w:eastAsia="Calibri" w:hAnsi="Calibri" w:cs="Calibri"/>
+              <w:color w:val="000000"/>
+              <w:sz w:val="22"/>
+              <w:szCs w:val="22"/>
+            </w:rPr>
+          </w:pPr>
+          <w:r>
+            <w:rPr>
+              <w:color w:val="000000"/>
+            </w:rPr>
+            <w:t>3.1</w:t>
+          </w:r>
+          <w:r>
+            <w:rPr>
+              <w:rFonts w:ascii="Calibri" w:eastAsia="Calibri" w:hAnsi="Calibri" w:cs="Calibri"/>
+              <w:color w:val="000000"/>
+              <w:sz w:val="22"/>
+              <w:szCs w:val="22"/>
+            </w:rPr>
+            <w:tab/>
+          </w:r>
+          <w:r>
+            <w:rPr>
+              <w:color w:val="000000"/>
+            </w:rPr>
+            <w:t>Conexión a internet</w:t>
+          </w:r>
+          <w:r>
+            <w:rPr>
+              <w:color w:val="000000"/>
+            </w:rPr>
+            <w:tab/>
+          </w:r>
+          <w:r>
+            <w:fldChar w:fldCharType="begin"/>
+          </w:r>
+          <w:r>
+            <w:instrText xml:space="preserve"> PAGEREF _z337ya \h </w:instrText>
+          </w:r>
+          <w:r>
+            <w:fldChar w:fldCharType="separate"/>
+          </w:r>
+          <w:r>
+            <w:rPr>
+              <w:color w:val="000000"/>
+            </w:rPr>
+            <w:t>4</w:t>
+          </w:r>
+          <w:r>
+            <w:fldChar w:fldCharType="end"/>
+          </w:r>
+        </w:p>
+        <w:p>
+          <w:pPr>
+            <w:tabs>
+              <w:tab w:val="left" w:pos="1000"/>
+            </w:tabs>
+            <w:ind w:left="432" w:right="720" w:hanging="432"/>
+            <w:rPr>
+              <w:rFonts w:ascii="Calibri" w:eastAsia="Calibri" w:hAnsi="Calibri" w:cs="Calibri"/>
+              <w:color w:val="000000"/>
+              <w:sz w:val="22"/>
+              <w:szCs w:val="22"/>
+            </w:rPr>
+          </w:pPr>
+          <w:r>
+            <w:rPr>
+              <w:color w:val="000000"/>
+            </w:rPr>
+            <w:t>3.2</w:t>
+          </w:r>
+          <w:r>
+            <w:rPr>
+              <w:rFonts w:ascii="Calibri" w:eastAsia="Calibri" w:hAnsi="Calibri" w:cs="Calibri"/>
+              <w:color w:val="000000"/>
+              <w:sz w:val="22"/>
+              <w:szCs w:val="22"/>
+            </w:rPr>
+            <w:tab/>
+          </w:r>
+          <w:r>
+            <w:rPr>
+              <w:color w:val="000000"/>
+            </w:rPr>
+            <w:t>Acceso a la base de datos</w:t>
+          </w:r>
+          <w:r>
+            <w:rPr>
+              <w:color w:val="000000"/>
+            </w:rPr>
+            <w:tab/>
+          </w:r>
+          <w:r>
+            <w:fldChar w:fldCharType="begin"/>
+          </w:r>
+          <w:r>
+            <w:instrText xml:space="preserve"> PAGEREF _3j2qqm3 \h </w:instrText>
+          </w:r>
+          <w:r>
+            <w:fldChar w:fldCharType="separate"/>
+          </w:r>
+          <w:r>
+            <w:rPr>
+              <w:color w:val="000000"/>
+            </w:rPr>
+            <w:t>4</w:t>
+          </w:r>
+          <w:r>
+            <w:fldChar w:fldCharType="end"/>
+          </w:r>
+        </w:p>
+        <w:p>
+          <w:pPr>
+            <w:tabs>
+              <w:tab w:val="left" w:pos="432"/>
+            </w:tabs>
+            <w:spacing w:before="240" w:after="60"/>
+            <w:ind w:right="720"/>
+            <w:rPr>
+              <w:rFonts w:ascii="Calibri" w:eastAsia="Calibri" w:hAnsi="Calibri" w:cs="Calibri"/>
+              <w:color w:val="000000"/>
+              <w:sz w:val="22"/>
+              <w:szCs w:val="22"/>
+            </w:rPr>
+          </w:pPr>
+          <w:r>
+            <w:rPr>
+              <w:color w:val="000000"/>
+            </w:rPr>
+            <w:t>4.</w:t>
+          </w:r>
+          <w:r>
+            <w:rPr>
+              <w:rFonts w:ascii="Calibri" w:eastAsia="Calibri" w:hAnsi="Calibri" w:cs="Calibri"/>
+              <w:color w:val="000000"/>
+              <w:sz w:val="22"/>
+              <w:szCs w:val="22"/>
+            </w:rPr>
+            <w:tab/>
+          </w:r>
+          <w:r>
+            <w:rPr>
+              <w:color w:val="000000"/>
+            </w:rPr>
+            <w:t>Puntos de Inclusión</w:t>
+          </w:r>
+          <w:r>
+            <w:rPr>
+              <w:color w:val="000000"/>
+            </w:rPr>
+            <w:tab/>
+          </w:r>
+          <w:r>
+            <w:fldChar w:fldCharType="begin"/>
+          </w:r>
+          <w:r>
+            <w:instrText xml:space="preserve"> PAGEREF _26in1rg \h </w:instrText>
+          </w:r>
+          <w:r>
+            <w:fldChar w:fldCharType="separate"/>
+          </w:r>
+          <w:r>
+            <w:rPr>
+              <w:color w:val="000000"/>
+            </w:rPr>
+            <w:t>4</w:t>
+          </w:r>
+          <w:r>
+            <w:fldChar w:fldCharType="end"/>
+          </w:r>
+        </w:p>
+        <w:p>
+          <w:pPr>
+            <w:tabs>
+              <w:tab w:val="left" w:pos="1000"/>
+            </w:tabs>
+            <w:ind w:left="432" w:right="720" w:hanging="432"/>
+            <w:rPr>
+              <w:color w:val="000000"/>
+            </w:rPr>
+          </w:pPr>
+          <w:r>
+            <w:rPr>
+              <w:color w:val="000000"/>
+            </w:rPr>
+            <w:t>4.1</w:t>
+          </w:r>
+          <w:r>
+            <w:rPr>
+              <w:rFonts w:ascii="Calibri" w:eastAsia="Calibri" w:hAnsi="Calibri" w:cs="Calibri"/>
+              <w:color w:val="000000"/>
+              <w:sz w:val="22"/>
+              <w:szCs w:val="22"/>
+            </w:rPr>
+            <w:tab/>
+          </w:r>
+          <w:r>
+            <w:rPr>
+              <w:color w:val="000000"/>
+            </w:rPr>
+            <w:t>Autentificar usuario</w:t>
+          </w:r>
+          <w:r>
+            <w:rPr>
+              <w:color w:val="000000"/>
+            </w:rPr>
+            <w:tab/>
+          </w:r>
+          <w:r>
+            <w:fldChar w:fldCharType="begin"/>
+          </w:r>
+          <w:r>
+            <w:instrText xml:space="preserve"> PAGEREF _lnxbz9 \h </w:instrText>
+          </w:r>
+          <w:r>
+            <w:fldChar w:fldCharType="separate"/>
+          </w:r>
+          <w:r>
+            <w:rPr>
+              <w:color w:val="000000"/>
+            </w:rPr>
+            <w:t>4</w:t>
+          </w:r>
+          <w:r>
+            <w:fldChar w:fldCharType="end"/>
+          </w:r>
+        </w:p>
+        <w:p>
+          <w:r>
+            <w:t>5.     Prototipo</w:t>
+          </w:r>
+          <w:r>
+            <w:tab/>
+          </w:r>
+          <w:r>
+            <w:tab/>
+          </w:r>
+          <w:r>
+            <w:tab/>
+          </w:r>
+          <w:r>
+            <w:tab/>
+          </w:r>
+          <w:r>
+            <w:tab/>
+          </w:r>
+          <w:r>
+            <w:tab/>
+          </w:r>
+          <w:r>
+            <w:tab/>
+          </w:r>
+          <w:r>
+            <w:tab/>
+          </w:r>
+          <w:r>
+            <w:tab/>
+          </w:r>
+          <w:r>
+            <w:tab/>
+          </w:r>
+          <w:r>
+            <w:tab/>
+            <w:t xml:space="preserve">            5</w:t>
+          </w:r>
+          <w:r>
+            <w:fldChar w:fldCharType="end"/>
+          </w:r>
+        </w:p>
+      </w:sdtContent>
+    </w:sdt>
+    <w:p>
+      <w:pPr>
+        <w:ind w:right="-846"/>
+        <w:rPr>
+          <w:rFonts w:ascii="Arial" w:eastAsia="Arial" w:hAnsi="Arial" w:cs="Arial"/>
+          <w:b/>
+          <w:color w:val="000000"/>
+          <w:sz w:val="36"/>
+          <w:szCs w:val="36"/>
+        </w:rPr>
+      </w:pPr>
+      <w:r>
+        <w:br w:type="page"/>
+      </w:r>
+      <w:bookmarkStart w:id="1" w:name="_gjdgxs"/>
+      <w:bookmarkEnd w:id="1"/>
+      <w:r>
+        <w:rPr>
+          <w:rFonts w:ascii="Arial" w:eastAsia="Arial" w:hAnsi="Arial" w:cs="Arial"/>
+          <w:b/>
+          <w:color w:val="000000"/>
+          <w:sz w:val="36"/>
+          <w:szCs w:val="36"/>
+        </w:rPr>
+        <w:lastRenderedPageBreak/>
+        <w:t>Especificación de caso de uso: Eliminar Habitante</w:t>
+      </w:r>
+    </w:p>
+    <w:p>
+      <w:bookmarkStart w:id="2" w:name="_30j0zll"/>
+      <w:bookmarkEnd w:id="2"/>
+    </w:p>
+    <w:p>
+      <w:pPr>
+        <w:keepNext/>
+        <w:numPr>
+          <w:ilvl w:val="0"/>
+          <w:numId w:val="3"/>
+        </w:numPr>
+        <w:spacing w:before="120" w:after="60" w:line="276" w:lineRule="auto"/>
+        <w:rPr>
+          <w:rFonts w:ascii="Arial" w:eastAsia="Arial" w:hAnsi="Arial" w:cs="Arial"/>
+          <w:b/>
+          <w:color w:val="000000"/>
+          <w:sz w:val="22"/>
+          <w:szCs w:val="22"/>
+        </w:rPr>
+      </w:pPr>
+      <w:bookmarkStart w:id="3" w:name="_1fob9te"/>
+      <w:bookmarkEnd w:id="3"/>
+      <w:r>
+        <w:rPr>
+          <w:rFonts w:ascii="Arial" w:eastAsia="Arial" w:hAnsi="Arial" w:cs="Arial"/>
+          <w:b/>
+          <w:color w:val="000000"/>
+          <w:sz w:val="22"/>
+          <w:szCs w:val="22"/>
+        </w:rPr>
+        <w:t>Eliminar habitante</w:t>
+      </w:r>
+    </w:p>
+    <w:p>
+      <w:pPr>
+        <w:keepNext/>
+        <w:numPr>
+          <w:ilvl w:val="1"/>
+          <w:numId w:val="3"/>
+        </w:numPr>
+        <w:spacing w:before="120" w:after="60" w:line="276" w:lineRule="auto"/>
+        <w:ind w:left="1134"/>
+        <w:rPr>
+          <w:rFonts w:ascii="Arial" w:eastAsia="Arial" w:hAnsi="Arial" w:cs="Arial"/>
+          <w:b/>
+          <w:color w:val="000000"/>
+          <w:sz w:val="22"/>
+          <w:szCs w:val="22"/>
+        </w:rPr>
+      </w:pPr>
+      <w:bookmarkStart w:id="4" w:name="_3znysh7"/>
+      <w:bookmarkEnd w:id="4"/>
+      <w:r>
+        <w:rPr>
+          <w:rFonts w:ascii="Arial" w:eastAsia="Arial" w:hAnsi="Arial" w:cs="Arial"/>
+          <w:b/>
+          <w:color w:val="000000"/>
+          <w:sz w:val="22"/>
+          <w:szCs w:val="22"/>
+        </w:rPr>
+        <w:t>Descripción</w:t>
+      </w:r>
+    </w:p>
+    <w:p>
+      <w:pPr>
+        <w:spacing w:line="276" w:lineRule="auto"/>
+        <w:ind w:left="1134"/>
+        <w:rPr>
+          <w:rFonts w:ascii="Arial" w:eastAsia="Arial" w:hAnsi="Arial" w:cs="Arial"/>
+          <w:sz w:val="22"/>
+          <w:szCs w:val="22"/>
+        </w:rPr>
+      </w:pPr>
+      <w:bookmarkStart w:id="5" w:name="_2et92p0"/>
+      <w:bookmarkEnd w:id="5"/>
+      <w:r>
+        <w:rPr>
+          <w:rFonts w:ascii="Arial" w:eastAsia="Arial" w:hAnsi="Arial" w:cs="Arial"/>
+          <w:sz w:val="22"/>
+          <w:szCs w:val="22"/>
+        </w:rPr>
+        <w:t>El administrador puede eliminar a un habitante registrado en el sistema en cualquier momento.</w:t>
+      </w:r>
+    </w:p>
+    <w:p>
+      <w:pPr>
+        <w:keepNext/>
+        <w:widowControl/>
+        <w:numPr>
+          <w:ilvl w:val="0"/>
+          <w:numId w:val="3"/>
+        </w:numPr>
+        <w:spacing w:before="120" w:after="60" w:line="276" w:lineRule="auto"/>
+        <w:rPr>
+          <w:rFonts w:ascii="Arial" w:eastAsia="Arial" w:hAnsi="Arial" w:cs="Arial"/>
+          <w:b/>
+          <w:color w:val="000000"/>
+          <w:sz w:val="22"/>
+          <w:szCs w:val="22"/>
+        </w:rPr>
+      </w:pPr>
+      <w:r>
+        <w:rPr>
+          <w:rFonts w:ascii="Arial" w:eastAsia="Arial" w:hAnsi="Arial" w:cs="Arial"/>
+          <w:b/>
+          <w:color w:val="000000"/>
+          <w:sz w:val="22"/>
+          <w:szCs w:val="22"/>
+        </w:rPr>
+        <w:t>Flujo de Eventos</w:t>
+      </w:r>
+    </w:p>
+    <w:p>
+      <w:pPr>
+        <w:keepNext/>
+        <w:widowControl/>
+        <w:numPr>
+          <w:ilvl w:val="1"/>
+          <w:numId w:val="3"/>
+        </w:numPr>
+        <w:spacing w:before="120" w:after="60" w:line="276" w:lineRule="auto"/>
+        <w:ind w:left="1134"/>
+        <w:rPr>
+          <w:rFonts w:ascii="Arial" w:eastAsia="Arial" w:hAnsi="Arial" w:cs="Arial"/>
+          <w:b/>
+          <w:color w:val="000000"/>
+          <w:sz w:val="22"/>
+          <w:szCs w:val="22"/>
+        </w:rPr>
+      </w:pPr>
+      <w:bookmarkStart w:id="6" w:name="_tyjcwt"/>
+      <w:bookmarkEnd w:id="6"/>
+      <w:r>
+        <w:rPr>
+          <w:rFonts w:ascii="Arial" w:eastAsia="Arial" w:hAnsi="Arial" w:cs="Arial"/>
+          <w:b/>
+          <w:color w:val="000000"/>
+          <w:sz w:val="22"/>
+          <w:szCs w:val="22"/>
+        </w:rPr>
+        <w:t xml:space="preserve">Flujo Básico </w:t>
+      </w:r>
+    </w:p>
+    <w:p>
+      <w:pPr>
+        <w:spacing w:line="276" w:lineRule="auto"/>
+        <w:ind w:left="426"/>
+        <w:jc w:val="both"/>
+        <w:rPr>
+          <w:rFonts w:ascii="Arial" w:eastAsia="Arial" w:hAnsi="Arial" w:cs="Arial"/>
+          <w:sz w:val="22"/>
+          <w:szCs w:val="22"/>
+        </w:rPr>
+      </w:pPr>
+    </w:p>
+    <w:p>
+      <w:pPr>
+        <w:numPr>
+          <w:ilvl w:val="0"/>
+          <w:numId w:val="4"/>
+        </w:numPr>
+        <w:spacing w:line="276" w:lineRule="auto"/>
+        <w:ind w:left="1134" w:hanging="283"/>
+        <w:jc w:val="both"/>
+        <w:rPr>
+          <w:rFonts w:ascii="Arial" w:eastAsia="Arial" w:hAnsi="Arial" w:cs="Arial"/>
+          <w:sz w:val="22"/>
+          <w:szCs w:val="22"/>
+        </w:rPr>
+      </w:pPr>
+      <w:r>
+        <w:rPr>
+          <w:rFonts w:ascii="Arial" w:eastAsia="Arial" w:hAnsi="Arial" w:cs="Arial"/>
+          <w:sz w:val="22"/>
+          <w:szCs w:val="22"/>
+        </w:rPr>
+        <w:t>El sistema muestra al administrador la lista de todos los habitantes registrados.</w:t>
+      </w:r>
+    </w:p>
+    <w:p>
+      <w:pPr>
+        <w:numPr>
+          <w:ilvl w:val="0"/>
+          <w:numId w:val="4"/>
+        </w:numPr>
+        <w:spacing w:line="276" w:lineRule="auto"/>
+        <w:ind w:left="1134" w:hanging="283"/>
+        <w:jc w:val="both"/>
+        <w:rPr>
+          <w:rFonts w:ascii="Arial" w:eastAsia="Arial" w:hAnsi="Arial" w:cs="Arial"/>
+          <w:sz w:val="22"/>
+          <w:szCs w:val="22"/>
+        </w:rPr>
+      </w:pPr>
+      <w:bookmarkStart w:id="7" w:name="_3dy6vkm"/>
+      <w:bookmarkEnd w:id="7"/>
+      <w:r>
+        <w:rPr>
+          <w:rFonts w:ascii="Arial" w:eastAsia="Arial" w:hAnsi="Arial" w:cs="Arial"/>
+          <w:sz w:val="22"/>
+          <w:szCs w:val="22"/>
+        </w:rPr>
+        <w:t>El administrador selecciona un habitante de la lista.</w:t>
+      </w:r>
+    </w:p>
+    <w:p>
+      <w:pPr>
+        <w:numPr>
+          <w:ilvl w:val="0"/>
+          <w:numId w:val="4"/>
+        </w:numPr>
+        <w:spacing w:line="276" w:lineRule="auto"/>
+        <w:ind w:left="1134" w:hanging="283"/>
+        <w:jc w:val="both"/>
+        <w:rPr>
+          <w:rFonts w:ascii="Arial" w:eastAsia="Arial" w:hAnsi="Arial" w:cs="Arial"/>
+          <w:sz w:val="22"/>
+          <w:szCs w:val="22"/>
+        </w:rPr>
+      </w:pPr>
+      <w:r>
+        <w:rPr>
+          <w:rFonts w:ascii="Arial" w:eastAsia="Arial" w:hAnsi="Arial" w:cs="Arial"/>
+          <w:sz w:val="22"/>
+          <w:szCs w:val="22"/>
+        </w:rPr>
+        <w:t>El caso de uso incluido «Autentificar usuario» se ejecuta.</w:t>
+      </w:r>
+    </w:p>
+    <w:p>
+      <w:pPr>
+        <w:numPr>
+          <w:ilvl w:val="0"/>
+          <w:numId w:val="4"/>
+        </w:numPr>
+        <w:spacing w:line="276" w:lineRule="auto"/>
+        <w:ind w:left="1134" w:hanging="283"/>
+        <w:jc w:val="both"/>
+        <w:rPr>
+          <w:rFonts w:ascii="Arial" w:eastAsia="Arial" w:hAnsi="Arial" w:cs="Arial"/>
+          <w:sz w:val="22"/>
+          <w:szCs w:val="22"/>
+        </w:rPr>
+      </w:pPr>
+      <w:bookmarkStart w:id="8" w:name="_1t3h5sf"/>
+      <w:bookmarkEnd w:id="8"/>
+      <w:r>
+        <w:rPr>
+          <w:rFonts w:ascii="Arial" w:eastAsia="Arial" w:hAnsi="Arial" w:cs="Arial"/>
+          <w:sz w:val="22"/>
+          <w:szCs w:val="22"/>
+        </w:rPr>
+        <w:t>El sistema elimina al habitante que fue seleccionado.</w:t>
+      </w:r>
+    </w:p>
+    <w:p>
+      <w:pPr>
+        <w:keepNext/>
+        <w:widowControl/>
+        <w:numPr>
+          <w:ilvl w:val="1"/>
+          <w:numId w:val="3"/>
+        </w:numPr>
+        <w:spacing w:before="120" w:after="60" w:line="276" w:lineRule="auto"/>
+        <w:ind w:left="1134"/>
+        <w:rPr>
+          <w:rFonts w:ascii="Arial" w:eastAsia="Arial" w:hAnsi="Arial" w:cs="Arial"/>
+          <w:b/>
+          <w:color w:val="000000"/>
+          <w:sz w:val="22"/>
+          <w:szCs w:val="22"/>
+        </w:rPr>
+      </w:pPr>
+      <w:r>
+        <w:rPr>
+          <w:rFonts w:ascii="Arial" w:eastAsia="Arial" w:hAnsi="Arial" w:cs="Arial"/>
+          <w:b/>
+          <w:color w:val="000000"/>
+          <w:sz w:val="22"/>
+          <w:szCs w:val="22"/>
+        </w:rPr>
+        <w:t>Flujos Alternativos</w:t>
+      </w:r>
+    </w:p>
+    <w:p>
+      <w:pPr>
+        <w:keepNext/>
+        <w:widowControl/>
+        <w:numPr>
+          <w:ilvl w:val="2"/>
+          <w:numId w:val="3"/>
+        </w:numPr>
+        <w:spacing w:before="120" w:after="60" w:line="276" w:lineRule="auto"/>
+        <w:ind w:left="1560"/>
+        <w:rPr>
+          <w:rFonts w:ascii="Arial" w:eastAsia="Arial" w:hAnsi="Arial" w:cs="Arial"/>
+          <w:color w:val="000000"/>
+          <w:sz w:val="22"/>
+          <w:szCs w:val="22"/>
+        </w:rPr>
+      </w:pPr>
+      <w:bookmarkStart w:id="9" w:name="_4d34og8"/>
+      <w:bookmarkEnd w:id="9"/>
+      <w:r>
+        <w:rPr>
+          <w:rFonts w:ascii="Arial" w:eastAsia="Arial" w:hAnsi="Arial" w:cs="Arial"/>
+          <w:color w:val="000000"/>
+          <w:sz w:val="22"/>
+          <w:szCs w:val="22"/>
+        </w:rPr>
+        <w:t>Autentificación incorrecta</w:t>
+      </w:r>
+    </w:p>
+    <w:p>
+      <w:pPr>
+        <w:spacing w:line="276" w:lineRule="auto"/>
+        <w:ind w:left="1560"/>
+        <w:rPr>
+          <w:rFonts w:ascii="Arial" w:eastAsia="Arial" w:hAnsi="Arial" w:cs="Arial"/>
+          <w:color w:val="000000"/>
+          <w:sz w:val="22"/>
+          <w:szCs w:val="22"/>
+        </w:rPr>
+      </w:pPr>
+      <w:bookmarkStart w:id="10" w:name="_2s8eyo1"/>
+      <w:bookmarkEnd w:id="10"/>
+      <w:r>
+        <w:rPr>
+          <w:rFonts w:ascii="Arial" w:eastAsia="Arial" w:hAnsi="Arial" w:cs="Arial"/>
+          <w:color w:val="000000"/>
+          <w:sz w:val="22"/>
+          <w:szCs w:val="22"/>
+        </w:rPr>
+        <w:t>El sistema muestra un mensaje de error.</w:t>
+      </w:r>
+      <w:r>
+        <w:rPr>
+          <w:rFonts w:ascii="Arial" w:eastAsia="Arial" w:hAnsi="Arial" w:cs="Arial"/>
+          <w:color w:val="000000"/>
+          <w:sz w:val="22"/>
+          <w:szCs w:val="22"/>
+        </w:rPr>
+        <w:br/>
+        <w:t>Este flujo alternativo se produce en el punto 3 y se regresa al punto 1.</w:t>
+      </w:r>
+    </w:p>
+    <w:p>
+      <w:pPr>
+        <w:keepNext/>
+        <w:widowControl/>
+        <w:numPr>
+          <w:ilvl w:val="0"/>
+          <w:numId w:val="3"/>
+        </w:numPr>
+        <w:spacing w:before="120" w:after="60" w:line="276" w:lineRule="auto"/>
+        <w:rPr>
+          <w:rFonts w:ascii="Arial" w:eastAsia="Arial" w:hAnsi="Arial" w:cs="Arial"/>
+          <w:b/>
+          <w:color w:val="000000"/>
+          <w:sz w:val="22"/>
+          <w:szCs w:val="22"/>
+        </w:rPr>
+      </w:pPr>
+      <w:r>
+        <w:rPr>
+          <w:rFonts w:ascii="Arial" w:eastAsia="Arial" w:hAnsi="Arial" w:cs="Arial"/>
+          <w:b/>
+          <w:color w:val="000000"/>
+          <w:sz w:val="22"/>
+          <w:szCs w:val="22"/>
+        </w:rPr>
+        <w:t>Precondiciones</w:t>
+      </w:r>
+    </w:p>
+    <w:p>
+      <w:pPr>
+        <w:keepNext/>
+        <w:numPr>
+          <w:ilvl w:val="1"/>
+          <w:numId w:val="3"/>
+        </w:numPr>
+        <w:spacing w:before="120" w:after="60" w:line="276" w:lineRule="auto"/>
+        <w:ind w:left="1134"/>
+        <w:rPr>
+          <w:rFonts w:ascii="Arial" w:eastAsia="Arial" w:hAnsi="Arial" w:cs="Arial"/>
+          <w:b/>
+          <w:color w:val="000000"/>
+          <w:sz w:val="22"/>
+          <w:szCs w:val="22"/>
+        </w:rPr>
+      </w:pPr>
+      <w:bookmarkStart w:id="11" w:name="_17dp8vu"/>
+      <w:bookmarkEnd w:id="11"/>
+      <w:r>
+        <w:rPr>
+          <w:rFonts w:ascii="Arial" w:eastAsia="Arial" w:hAnsi="Arial" w:cs="Arial"/>
+          <w:b/>
+          <w:color w:val="000000"/>
+          <w:sz w:val="22"/>
+          <w:szCs w:val="22"/>
+        </w:rPr>
+        <w:t>Conexión a internet</w:t>
+      </w:r>
+    </w:p>
+    <w:p>
+      <w:pPr>
+        <w:ind w:left="414" w:firstLine="720"/>
+        <w:rPr>
+          <w:rFonts w:ascii="Arial" w:eastAsia="Arial" w:hAnsi="Arial" w:cs="Arial"/>
+          <w:sz w:val="22"/>
+          <w:szCs w:val="22"/>
+        </w:rPr>
+      </w:pPr>
+      <w:bookmarkStart w:id="12" w:name="_3rdcrjn"/>
+      <w:bookmarkEnd w:id="12"/>
+      <w:r>
+        <w:rPr>
+          <w:rFonts w:ascii="Arial" w:eastAsia="Arial" w:hAnsi="Arial" w:cs="Arial"/>
+          <w:sz w:val="22"/>
+          <w:szCs w:val="22"/>
+        </w:rPr>
+        <w:t>El sistema debe estar conectado a internet.</w:t>
+      </w:r>
+    </w:p>
+    <w:p>
+      <w:pPr>
+        <w:keepNext/>
+        <w:numPr>
+          <w:ilvl w:val="1"/>
+          <w:numId w:val="3"/>
+        </w:numPr>
+        <w:spacing w:before="120" w:after="60" w:line="276" w:lineRule="auto"/>
+        <w:ind w:left="1134"/>
+        <w:rPr>
+          <w:rFonts w:ascii="Arial" w:eastAsia="Arial" w:hAnsi="Arial" w:cs="Arial"/>
+          <w:b/>
+          <w:color w:val="000000"/>
+          <w:sz w:val="22"/>
+          <w:szCs w:val="22"/>
+        </w:rPr>
+      </w:pPr>
+      <w:r>
+        <w:rPr>
+          <w:rFonts w:ascii="Arial" w:eastAsia="Arial" w:hAnsi="Arial" w:cs="Arial"/>
+          <w:b/>
+          <w:color w:val="000000"/>
+          <w:sz w:val="22"/>
+          <w:szCs w:val="22"/>
+        </w:rPr>
+        <w:t>Acceso a la base de datos</w:t>
+      </w:r>
+    </w:p>
+    <w:p>
+      <w:pPr>
+        <w:ind w:left="414" w:firstLine="720"/>
+        <w:rPr>
+          <w:rFonts w:ascii="Arial" w:eastAsia="Arial" w:hAnsi="Arial" w:cs="Arial"/>
+          <w:sz w:val="22"/>
+          <w:szCs w:val="22"/>
+        </w:rPr>
+      </w:pPr>
+      <w:r>
+        <w:rPr>
+          <w:rFonts w:ascii="Arial" w:eastAsia="Arial" w:hAnsi="Arial" w:cs="Arial"/>
+          <w:sz w:val="22"/>
+          <w:szCs w:val="22"/>
+        </w:rPr>
+        <w:t>El sistema debe tener acceso a la base de datos.</w:t>
+      </w:r>
+    </w:p>
+    <w:p>
+      <w:pPr>
+        <w:spacing w:line="276" w:lineRule="auto"/>
+        <w:rPr>
+          <w:rFonts w:ascii="Arial" w:eastAsia="Arial" w:hAnsi="Arial" w:cs="Arial"/>
+          <w:sz w:val="22"/>
+          <w:szCs w:val="22"/>
+        </w:rPr>
+      </w:pPr>
+      <w:bookmarkStart w:id="13" w:name="_26in1rg"/>
+      <w:bookmarkEnd w:id="13"/>
+    </w:p>
+    <w:p>
+      <w:pPr>
+        <w:keepNext/>
+        <w:numPr>
+          <w:ilvl w:val="0"/>
+          <w:numId w:val="3"/>
+        </w:numPr>
+        <w:spacing w:before="120" w:after="60" w:line="276" w:lineRule="auto"/>
+        <w:rPr>
+          <w:rFonts w:ascii="Arial" w:eastAsia="Arial" w:hAnsi="Arial" w:cs="Arial"/>
+          <w:b/>
+          <w:color w:val="000000"/>
+          <w:sz w:val="22"/>
+          <w:szCs w:val="22"/>
+        </w:rPr>
+      </w:pPr>
+      <w:bookmarkStart w:id="14" w:name="_lnxbz9"/>
+      <w:bookmarkEnd w:id="14"/>
+      <w:r>
+        <w:rPr>
+          <w:rFonts w:ascii="Arial" w:eastAsia="Arial" w:hAnsi="Arial" w:cs="Arial"/>
+          <w:b/>
+          <w:color w:val="000000"/>
+          <w:sz w:val="22"/>
+          <w:szCs w:val="22"/>
+        </w:rPr>
+        <w:t>Puntos de Inclusión</w:t>
+      </w:r>
+    </w:p>
+    <w:p>
+      <w:pPr>
+        <w:keepNext/>
+        <w:numPr>
+          <w:ilvl w:val="1"/>
+          <w:numId w:val="3"/>
+        </w:numPr>
+        <w:spacing w:before="120" w:after="60" w:line="276" w:lineRule="auto"/>
+        <w:ind w:left="1134"/>
+        <w:rPr>
+          <w:rFonts w:ascii="Arial" w:eastAsia="Arial" w:hAnsi="Arial" w:cs="Arial"/>
+          <w:b/>
+          <w:color w:val="000000"/>
+          <w:sz w:val="22"/>
+          <w:szCs w:val="22"/>
+        </w:rPr>
+      </w:pPr>
+      <w:bookmarkStart w:id="15" w:name="_35nkun2"/>
+      <w:bookmarkEnd w:id="15"/>
+      <w:r>
+        <w:rPr>
+          <w:rFonts w:ascii="Arial" w:eastAsia="Arial" w:hAnsi="Arial" w:cs="Arial"/>
+          <w:b/>
+          <w:color w:val="000000"/>
+          <w:sz w:val="22"/>
+          <w:szCs w:val="22"/>
+        </w:rPr>
+        <w:t>Autentificar usuario</w:t>
+      </w:r>
+    </w:p>
+    <w:p>
+      <w:pPr>
+        <w:spacing w:line="276" w:lineRule="auto"/>
+        <w:ind w:left="1134"/>
+        <w:rPr>
+          <w:rFonts w:ascii="Arial" w:eastAsia="Arial" w:hAnsi="Arial" w:cs="Arial"/>
+          <w:sz w:val="22"/>
+          <w:szCs w:val="22"/>
+        </w:rPr>
+      </w:pPr>
+      <w:r>
+        <w:rPr>
+          <w:rFonts w:ascii="Arial" w:eastAsia="Arial" w:hAnsi="Arial" w:cs="Arial"/>
+          <w:sz w:val="22"/>
+          <w:szCs w:val="22"/>
+        </w:rPr>
+        <w:t>Este punto de inclusión devuelve un valor, entre verdadero o falso, si un usuario ha sido autentificado correctamente.</w:t>
+      </w:r>
+    </w:p>
+    <w:p>
+      <w:pPr>
+        <w:spacing w:line="276" w:lineRule="auto"/>
+        <w:ind w:left="720" w:firstLine="414"/>
+        <w:rPr>
+          <w:rFonts w:ascii="Arial" w:eastAsia="Arial" w:hAnsi="Arial" w:cs="Arial"/>
+          <w:sz w:val="22"/>
+          <w:szCs w:val="22"/>
+        </w:rPr>
+      </w:pPr>
+    </w:p>
+    <w:p>
+      <w:pPr>
+        <w:keepNext/>
+        <w:numPr>
+          <w:ilvl w:val="0"/>
+          <w:numId w:val="3"/>
+        </w:numPr>
+        <w:spacing w:before="120" w:after="60"/>
+        <w:rPr>
+          <w:rFonts w:ascii="Arial" w:eastAsia="Arial" w:hAnsi="Arial" w:cs="Arial"/>
+          <w:b/>
+          <w:color w:val="000000"/>
+          <w:sz w:val="24"/>
+          <w:szCs w:val="24"/>
+        </w:rPr>
+      </w:pPr>
+      <w:r>
+        <w:rPr>
+          <w:rFonts w:ascii="Arial" w:eastAsia="Arial" w:hAnsi="Arial" w:cs="Arial"/>
+          <w:b/>
+          <w:color w:val="000000"/>
+          <w:sz w:val="24"/>
+          <w:szCs w:val="24"/>
+        </w:rPr>
+        <w:t>Prototipo</w:t>
+      </w:r>
+    </w:p>
     <w:p/>
     <w:p>
       <w:pPr>
@@ -905,1241 +2313,7 @@
           <w:between w:val="nil"/>
         </w:pBdr>
         <w:jc w:val="center"/>
-        <w:rPr>
-          <w:rFonts w:ascii="Arial" w:eastAsia="Arial" w:hAnsi="Arial" w:cs="Arial"/>
-          <w:b/>
-          <w:color w:val="000000"/>
-          <w:sz w:val="36"/>
-          <w:szCs w:val="36"/>
-        </w:rPr>
-      </w:pPr>
-      <w:r>
-        <w:br w:type="page"/>
-      </w:r>
-      <w:r>
-        <w:rPr>
-          <w:rFonts w:ascii="Arial" w:eastAsia="Arial" w:hAnsi="Arial" w:cs="Arial"/>
-          <w:b/>
-          <w:color w:val="000000"/>
-          <w:sz w:val="36"/>
-          <w:szCs w:val="36"/>
-        </w:rPr>
-        <w:lastRenderedPageBreak/>
-        <w:t>Tabla de Contenidos</w:t>
-      </w:r>
-    </w:p>
-    <w:sdt>
-      <w:sdtPr>
-        <w:id w:val="1738677098"/>
-        <w:docPartObj>
-          <w:docPartGallery w:val="Table of Contents"/>
-          <w:docPartUnique/>
-        </w:docPartObj>
-      </w:sdtPr>
-      <w:sdtEndPr/>
-      <w:sdtContent>
-        <w:p>
-          <w:pPr>
-            <w:pBdr>
-              <w:top w:val="nil"/>
-              <w:left w:val="nil"/>
-              <w:bottom w:val="nil"/>
-              <w:right w:val="nil"/>
-              <w:between w:val="nil"/>
-            </w:pBdr>
-            <w:tabs>
-              <w:tab w:val="left" w:pos="432"/>
-            </w:tabs>
-            <w:spacing w:before="240" w:after="60"/>
-            <w:ind w:right="720"/>
-            <w:rPr>
-              <w:rFonts w:ascii="Calibri" w:eastAsia="Calibri" w:hAnsi="Calibri" w:cs="Calibri"/>
-              <w:color w:val="000000"/>
-              <w:sz w:val="22"/>
-              <w:szCs w:val="22"/>
-            </w:rPr>
-          </w:pPr>
-          <w:r>
-            <w:fldChar w:fldCharType="begin"/>
-          </w:r>
-          <w:r>
-            <w:instrText xml:space="preserve"> TOC \h \u \z </w:instrText>
-          </w:r>
-          <w:r>
-            <w:fldChar w:fldCharType="separate"/>
-          </w:r>
-          <w:r>
-            <w:rPr>
-              <w:color w:val="000000"/>
-            </w:rPr>
-            <w:t>1.</w:t>
-          </w:r>
-          <w:r>
-            <w:rPr>
-              <w:rFonts w:ascii="Calibri" w:eastAsia="Calibri" w:hAnsi="Calibri" w:cs="Calibri"/>
-              <w:color w:val="000000"/>
-              <w:sz w:val="22"/>
-              <w:szCs w:val="22"/>
-            </w:rPr>
-            <w:tab/>
-          </w:r>
-          <w:r>
-            <w:rPr>
-              <w:color w:val="000000"/>
-            </w:rPr>
-            <w:t>Eliminar habitante</w:t>
-          </w:r>
-          <w:r>
-            <w:rPr>
-              <w:color w:val="000000"/>
-            </w:rPr>
-            <w:tab/>
-          </w:r>
-          <w:r>
-            <w:fldChar w:fldCharType="begin"/>
-          </w:r>
-          <w:r>
-            <w:instrText xml:space="preserve"> PAGEREF _1ksv4uv \h </w:instrText>
-          </w:r>
-          <w:r>
-            <w:fldChar w:fldCharType="separate"/>
-          </w:r>
-          <w:r>
-            <w:rPr>
-              <w:color w:val="000000"/>
-            </w:rPr>
-            <w:t>4</w:t>
-          </w:r>
-          <w:r>
-            <w:fldChar w:fldCharType="end"/>
-          </w:r>
-        </w:p>
-        <w:p>
-          <w:pPr>
-            <w:pBdr>
-              <w:top w:val="nil"/>
-              <w:left w:val="nil"/>
-              <w:bottom w:val="nil"/>
-              <w:right w:val="nil"/>
-              <w:between w:val="nil"/>
-            </w:pBdr>
-            <w:tabs>
-              <w:tab w:val="left" w:pos="1000"/>
-            </w:tabs>
-            <w:ind w:left="432" w:right="720" w:hanging="432"/>
-            <w:rPr>
-              <w:rFonts w:ascii="Calibri" w:eastAsia="Calibri" w:hAnsi="Calibri" w:cs="Calibri"/>
-              <w:color w:val="000000"/>
-              <w:sz w:val="22"/>
-              <w:szCs w:val="22"/>
-            </w:rPr>
-          </w:pPr>
-          <w:r>
-            <w:rPr>
-              <w:color w:val="000000"/>
-            </w:rPr>
-            <w:t>1.1</w:t>
-          </w:r>
-          <w:r>
-            <w:rPr>
-              <w:rFonts w:ascii="Calibri" w:eastAsia="Calibri" w:hAnsi="Calibri" w:cs="Calibri"/>
-              <w:color w:val="000000"/>
-              <w:sz w:val="22"/>
-              <w:szCs w:val="22"/>
-            </w:rPr>
-            <w:tab/>
-          </w:r>
-          <w:r>
-            <w:rPr>
-              <w:color w:val="000000"/>
-            </w:rPr>
-            <w:t xml:space="preserve">Descripción                                               </w:t>
-          </w:r>
-          <w:r>
-            <w:rPr>
-              <w:color w:val="000000"/>
-            </w:rPr>
-            <w:tab/>
-          </w:r>
-          <w:r>
-            <w:fldChar w:fldCharType="begin"/>
-          </w:r>
-          <w:r>
-            <w:instrText xml:space="preserve"> PAGEREF _1fob9te \h </w:instrText>
-          </w:r>
-          <w:r>
-            <w:fldChar w:fldCharType="separate"/>
-          </w:r>
-          <w:r>
-            <w:rPr>
-              <w:color w:val="000000"/>
-            </w:rPr>
-            <w:t>4</w:t>
-          </w:r>
-          <w:r>
-            <w:fldChar w:fldCharType="end"/>
-          </w:r>
-        </w:p>
-        <w:p>
-          <w:pPr>
-            <w:pBdr>
-              <w:top w:val="nil"/>
-              <w:left w:val="nil"/>
-              <w:bottom w:val="nil"/>
-              <w:right w:val="nil"/>
-              <w:between w:val="nil"/>
-            </w:pBdr>
-            <w:tabs>
-              <w:tab w:val="left" w:pos="432"/>
-            </w:tabs>
-            <w:spacing w:before="240" w:after="60"/>
-            <w:ind w:right="720"/>
-            <w:rPr>
-              <w:rFonts w:ascii="Calibri" w:eastAsia="Calibri" w:hAnsi="Calibri" w:cs="Calibri"/>
-              <w:color w:val="000000"/>
-              <w:sz w:val="22"/>
-              <w:szCs w:val="22"/>
-            </w:rPr>
-          </w:pPr>
-          <w:r>
-            <w:rPr>
-              <w:color w:val="000000"/>
-            </w:rPr>
-            <w:t>2.</w:t>
-          </w:r>
-          <w:r>
-            <w:rPr>
-              <w:rFonts w:ascii="Calibri" w:eastAsia="Calibri" w:hAnsi="Calibri" w:cs="Calibri"/>
-              <w:color w:val="000000"/>
-              <w:sz w:val="22"/>
-              <w:szCs w:val="22"/>
-            </w:rPr>
-            <w:tab/>
-          </w:r>
-          <w:r>
-            <w:rPr>
-              <w:color w:val="000000"/>
-            </w:rPr>
-            <w:t>Flujo de Eventos</w:t>
-          </w:r>
-          <w:r>
-            <w:rPr>
-              <w:color w:val="000000"/>
-            </w:rPr>
-            <w:tab/>
-          </w:r>
-          <w:r>
-            <w:fldChar w:fldCharType="begin"/>
-          </w:r>
-          <w:r>
-            <w:instrText xml:space="preserve"> PAGEREF _2et92p0 \h </w:instrText>
-          </w:r>
-          <w:r>
-            <w:fldChar w:fldCharType="separate"/>
-          </w:r>
-          <w:r>
-            <w:rPr>
-              <w:color w:val="000000"/>
-            </w:rPr>
-            <w:t>4</w:t>
-          </w:r>
-          <w:r>
-            <w:fldChar w:fldCharType="end"/>
-          </w:r>
-        </w:p>
-        <w:p>
-          <w:pPr>
-            <w:pBdr>
-              <w:top w:val="nil"/>
-              <w:left w:val="nil"/>
-              <w:bottom w:val="nil"/>
-              <w:right w:val="nil"/>
-              <w:between w:val="nil"/>
-            </w:pBdr>
-            <w:tabs>
-              <w:tab w:val="left" w:pos="1000"/>
-            </w:tabs>
-            <w:ind w:left="432" w:right="720" w:hanging="432"/>
-            <w:rPr>
-              <w:rFonts w:ascii="Calibri" w:eastAsia="Calibri" w:hAnsi="Calibri" w:cs="Calibri"/>
-              <w:color w:val="000000"/>
-              <w:sz w:val="22"/>
-              <w:szCs w:val="22"/>
-            </w:rPr>
-          </w:pPr>
-          <w:r>
-            <w:rPr>
-              <w:color w:val="000000"/>
-            </w:rPr>
-            <w:t>2.1</w:t>
-          </w:r>
-          <w:r>
-            <w:rPr>
-              <w:rFonts w:ascii="Calibri" w:eastAsia="Calibri" w:hAnsi="Calibri" w:cs="Calibri"/>
-              <w:color w:val="000000"/>
-              <w:sz w:val="22"/>
-              <w:szCs w:val="22"/>
-            </w:rPr>
-            <w:tab/>
-          </w:r>
-          <w:r>
-            <w:rPr>
-              <w:color w:val="000000"/>
-            </w:rPr>
-            <w:t>Flujo Básico</w:t>
-          </w:r>
-          <w:r>
-            <w:rPr>
-              <w:color w:val="000000"/>
-            </w:rPr>
-            <w:tab/>
-          </w:r>
-          <w:r>
-            <w:fldChar w:fldCharType="begin"/>
-          </w:r>
-          <w:r>
-            <w:instrText xml:space="preserve"> PAGEREF _44sinio \h </w:instrText>
-          </w:r>
-          <w:r>
-            <w:fldChar w:fldCharType="separate"/>
-          </w:r>
-          <w:r>
-            <w:rPr>
-              <w:color w:val="000000"/>
-            </w:rPr>
-            <w:t>4</w:t>
-          </w:r>
-          <w:r>
-            <w:fldChar w:fldCharType="end"/>
-          </w:r>
-        </w:p>
-        <w:p>
-          <w:pPr>
-            <w:pBdr>
-              <w:top w:val="nil"/>
-              <w:left w:val="nil"/>
-              <w:bottom w:val="nil"/>
-              <w:right w:val="nil"/>
-              <w:between w:val="nil"/>
-            </w:pBdr>
-            <w:tabs>
-              <w:tab w:val="left" w:pos="1000"/>
-            </w:tabs>
-            <w:ind w:left="432" w:right="720" w:hanging="432"/>
-            <w:rPr>
-              <w:rFonts w:ascii="Calibri" w:eastAsia="Calibri" w:hAnsi="Calibri" w:cs="Calibri"/>
-              <w:color w:val="000000"/>
-              <w:sz w:val="22"/>
-              <w:szCs w:val="22"/>
-            </w:rPr>
-          </w:pPr>
-          <w:r>
-            <w:rPr>
-              <w:color w:val="000000"/>
-            </w:rPr>
-            <w:t>2.2</w:t>
-          </w:r>
-          <w:r>
-            <w:rPr>
-              <w:rFonts w:ascii="Calibri" w:eastAsia="Calibri" w:hAnsi="Calibri" w:cs="Calibri"/>
-              <w:color w:val="000000"/>
-              <w:sz w:val="22"/>
-              <w:szCs w:val="22"/>
-            </w:rPr>
-            <w:tab/>
-          </w:r>
-          <w:r>
-            <w:rPr>
-              <w:color w:val="000000"/>
-            </w:rPr>
-            <w:t>Flujos Alternativos</w:t>
-          </w:r>
-          <w:r>
-            <w:rPr>
-              <w:color w:val="000000"/>
-            </w:rPr>
-            <w:tab/>
-          </w:r>
-          <w:r>
-            <w:fldChar w:fldCharType="begin"/>
-          </w:r>
-          <w:r>
-            <w:instrText xml:space="preserve"> PAGEREF _2jxsxqh \h </w:instrText>
-          </w:r>
-          <w:r>
-            <w:fldChar w:fldCharType="separate"/>
-          </w:r>
-          <w:r>
-            <w:rPr>
-              <w:color w:val="000000"/>
-            </w:rPr>
-            <w:t>4</w:t>
-          </w:r>
-          <w:r>
-            <w:fldChar w:fldCharType="end"/>
-          </w:r>
-        </w:p>
-        <w:p>
-          <w:pPr>
-            <w:pBdr>
-              <w:top w:val="nil"/>
-              <w:left w:val="nil"/>
-              <w:bottom w:val="nil"/>
-              <w:right w:val="nil"/>
-              <w:between w:val="nil"/>
-            </w:pBdr>
-            <w:tabs>
-              <w:tab w:val="left" w:pos="1440"/>
-              <w:tab w:val="right" w:pos="9360"/>
-            </w:tabs>
-            <w:rPr>
-              <w:rFonts w:ascii="Calibri" w:eastAsia="Calibri" w:hAnsi="Calibri" w:cs="Calibri"/>
-              <w:color w:val="000000"/>
-              <w:sz w:val="22"/>
-              <w:szCs w:val="22"/>
-            </w:rPr>
-          </w:pPr>
-        </w:p>
-        <w:p>
-          <w:pPr>
-            <w:pBdr>
-              <w:top w:val="nil"/>
-              <w:left w:val="nil"/>
-              <w:bottom w:val="nil"/>
-              <w:right w:val="nil"/>
-              <w:between w:val="nil"/>
-            </w:pBdr>
-            <w:tabs>
-              <w:tab w:val="left" w:pos="432"/>
-            </w:tabs>
-            <w:spacing w:before="240" w:after="60"/>
-            <w:ind w:right="720"/>
-            <w:rPr>
-              <w:rFonts w:ascii="Calibri" w:eastAsia="Calibri" w:hAnsi="Calibri" w:cs="Calibri"/>
-              <w:color w:val="000000"/>
-              <w:sz w:val="22"/>
-              <w:szCs w:val="22"/>
-            </w:rPr>
-          </w:pPr>
-          <w:r>
-            <w:rPr>
-              <w:color w:val="000000"/>
-            </w:rPr>
-            <w:t>3.</w:t>
-          </w:r>
-          <w:r>
-            <w:rPr>
-              <w:rFonts w:ascii="Calibri" w:eastAsia="Calibri" w:hAnsi="Calibri" w:cs="Calibri"/>
-              <w:color w:val="000000"/>
-              <w:sz w:val="22"/>
-              <w:szCs w:val="22"/>
-            </w:rPr>
-            <w:tab/>
-          </w:r>
-          <w:r>
-            <w:rPr>
-              <w:color w:val="000000"/>
-            </w:rPr>
-            <w:t>Precondiciones</w:t>
-          </w:r>
-          <w:r>
-            <w:rPr>
-              <w:color w:val="000000"/>
-            </w:rPr>
-            <w:tab/>
-          </w:r>
-          <w:r>
-            <w:fldChar w:fldCharType="begin"/>
-          </w:r>
-          <w:r>
-            <w:instrText xml:space="preserve"> PAGEREF _2s8eyo1 \h </w:instrText>
-          </w:r>
-          <w:r>
-            <w:fldChar w:fldCharType="separate"/>
-          </w:r>
-          <w:r>
-            <w:rPr>
-              <w:color w:val="000000"/>
-            </w:rPr>
-            <w:t>4</w:t>
-          </w:r>
-          <w:r>
-            <w:fldChar w:fldCharType="end"/>
-          </w:r>
-        </w:p>
-        <w:p>
-          <w:pPr>
-            <w:pBdr>
-              <w:top w:val="nil"/>
-              <w:left w:val="nil"/>
-              <w:bottom w:val="nil"/>
-              <w:right w:val="nil"/>
-              <w:between w:val="nil"/>
-            </w:pBdr>
-            <w:tabs>
-              <w:tab w:val="left" w:pos="1000"/>
-            </w:tabs>
-            <w:ind w:left="432" w:right="720" w:hanging="432"/>
-            <w:rPr>
-              <w:rFonts w:ascii="Calibri" w:eastAsia="Calibri" w:hAnsi="Calibri" w:cs="Calibri"/>
-              <w:color w:val="000000"/>
-              <w:sz w:val="22"/>
-              <w:szCs w:val="22"/>
-            </w:rPr>
-          </w:pPr>
-          <w:r>
-            <w:rPr>
-              <w:color w:val="000000"/>
-            </w:rPr>
-            <w:t>3.1</w:t>
-          </w:r>
-          <w:r>
-            <w:rPr>
-              <w:rFonts w:ascii="Calibri" w:eastAsia="Calibri" w:hAnsi="Calibri" w:cs="Calibri"/>
-              <w:color w:val="000000"/>
-              <w:sz w:val="22"/>
-              <w:szCs w:val="22"/>
-            </w:rPr>
-            <w:tab/>
-          </w:r>
-          <w:r>
-            <w:rPr>
-              <w:color w:val="000000"/>
-            </w:rPr>
-            <w:t>Conexión a internet</w:t>
-          </w:r>
-          <w:r>
-            <w:rPr>
-              <w:color w:val="000000"/>
-            </w:rPr>
-            <w:tab/>
-          </w:r>
-          <w:r>
-            <w:fldChar w:fldCharType="begin"/>
-          </w:r>
-          <w:r>
-            <w:instrText xml:space="preserve"> PAGEREF _z337ya \h </w:instrText>
-          </w:r>
-          <w:r>
-            <w:fldChar w:fldCharType="separate"/>
-          </w:r>
-          <w:r>
-            <w:rPr>
-              <w:color w:val="000000"/>
-            </w:rPr>
-            <w:t>4</w:t>
-          </w:r>
-          <w:r>
-            <w:fldChar w:fldCharType="end"/>
-          </w:r>
-        </w:p>
-        <w:p>
-          <w:pPr>
-            <w:pBdr>
-              <w:top w:val="nil"/>
-              <w:left w:val="nil"/>
-              <w:bottom w:val="nil"/>
-              <w:right w:val="nil"/>
-              <w:between w:val="nil"/>
-            </w:pBdr>
-            <w:tabs>
-              <w:tab w:val="left" w:pos="1000"/>
-            </w:tabs>
-            <w:ind w:left="432" w:right="720" w:hanging="432"/>
-            <w:rPr>
-              <w:rFonts w:ascii="Calibri" w:eastAsia="Calibri" w:hAnsi="Calibri" w:cs="Calibri"/>
-              <w:color w:val="000000"/>
-              <w:sz w:val="22"/>
-              <w:szCs w:val="22"/>
-            </w:rPr>
-          </w:pPr>
-          <w:r>
-            <w:rPr>
-              <w:color w:val="000000"/>
-            </w:rPr>
-            <w:t>3.2</w:t>
-          </w:r>
-          <w:r>
-            <w:rPr>
-              <w:rFonts w:ascii="Calibri" w:eastAsia="Calibri" w:hAnsi="Calibri" w:cs="Calibri"/>
-              <w:color w:val="000000"/>
-              <w:sz w:val="22"/>
-              <w:szCs w:val="22"/>
-            </w:rPr>
-            <w:tab/>
-          </w:r>
-          <w:r>
-            <w:rPr>
-              <w:color w:val="000000"/>
-            </w:rPr>
-            <w:t>Acceso a la base de datos</w:t>
-          </w:r>
-          <w:r>
-            <w:rPr>
-              <w:color w:val="000000"/>
-            </w:rPr>
-            <w:tab/>
-          </w:r>
-          <w:r>
-            <w:fldChar w:fldCharType="begin"/>
-          </w:r>
-          <w:r>
-            <w:instrText xml:space="preserve"> PAGEREF _3j2qqm3 \h </w:instrText>
-          </w:r>
-          <w:r>
-            <w:fldChar w:fldCharType="separate"/>
-          </w:r>
-          <w:r>
-            <w:rPr>
-              <w:color w:val="000000"/>
-            </w:rPr>
-            <w:t>4</w:t>
-          </w:r>
-          <w:r>
-            <w:fldChar w:fldCharType="end"/>
-          </w:r>
-        </w:p>
-        <w:p>
-          <w:pPr>
-            <w:pBdr>
-              <w:top w:val="nil"/>
-              <w:left w:val="nil"/>
-              <w:bottom w:val="nil"/>
-              <w:right w:val="nil"/>
-              <w:between w:val="nil"/>
-            </w:pBdr>
-            <w:tabs>
-              <w:tab w:val="left" w:pos="432"/>
-            </w:tabs>
-            <w:spacing w:before="240" w:after="60"/>
-            <w:ind w:right="720"/>
-            <w:rPr>
-              <w:rFonts w:ascii="Calibri" w:eastAsia="Calibri" w:hAnsi="Calibri" w:cs="Calibri"/>
-              <w:color w:val="000000"/>
-              <w:sz w:val="22"/>
-              <w:szCs w:val="22"/>
-            </w:rPr>
-          </w:pPr>
-          <w:r>
-            <w:rPr>
-              <w:color w:val="000000"/>
-            </w:rPr>
-            <w:t>4.</w:t>
-          </w:r>
-          <w:r>
-            <w:rPr>
-              <w:rFonts w:ascii="Calibri" w:eastAsia="Calibri" w:hAnsi="Calibri" w:cs="Calibri"/>
-              <w:color w:val="000000"/>
-              <w:sz w:val="22"/>
-              <w:szCs w:val="22"/>
-            </w:rPr>
-            <w:tab/>
-          </w:r>
-          <w:r>
-            <w:rPr>
-              <w:color w:val="000000"/>
-            </w:rPr>
-            <w:t>Puntos de Inclusión</w:t>
-          </w:r>
-          <w:r>
-            <w:rPr>
-              <w:color w:val="000000"/>
-            </w:rPr>
-            <w:tab/>
-          </w:r>
-          <w:r>
-            <w:fldChar w:fldCharType="begin"/>
-          </w:r>
-          <w:r>
-            <w:instrText xml:space="preserve"> PAGEREF _26in1rg \h </w:instrText>
-          </w:r>
-          <w:r>
-            <w:fldChar w:fldCharType="separate"/>
-          </w:r>
-          <w:r>
-            <w:rPr>
-              <w:color w:val="000000"/>
-            </w:rPr>
-            <w:t>4</w:t>
-          </w:r>
-          <w:r>
-            <w:fldChar w:fldCharType="end"/>
-          </w:r>
-        </w:p>
-        <w:p>
-          <w:r>
-            <w:fldChar w:fldCharType="end"/>
-          </w:r>
-        </w:p>
-      </w:sdtContent>
-    </w:sdt>
-    <w:p>
-      <w:pPr>
-        <w:pBdr>
-          <w:top w:val="nil"/>
-          <w:left w:val="nil"/>
-          <w:bottom w:val="nil"/>
-          <w:right w:val="nil"/>
-          <w:between w:val="nil"/>
-        </w:pBdr>
-        <w:ind w:right="-846"/>
-        <w:rPr>
-          <w:rFonts w:ascii="Arial" w:eastAsia="Arial" w:hAnsi="Arial" w:cs="Arial"/>
-          <w:b/>
-          <w:color w:val="000000"/>
-          <w:sz w:val="36"/>
-          <w:szCs w:val="36"/>
-        </w:rPr>
-      </w:pPr>
-      <w:bookmarkStart w:id="0" w:name="_gjdgxs" w:colFirst="0" w:colLast="0"/>
-      <w:bookmarkEnd w:id="0"/>
-      <w:r>
-        <w:br w:type="page"/>
-      </w:r>
-      <w:r>
-        <w:rPr>
-          <w:rFonts w:ascii="Arial" w:eastAsia="Arial" w:hAnsi="Arial" w:cs="Arial"/>
-          <w:b/>
-          <w:color w:val="000000"/>
-          <w:sz w:val="36"/>
-          <w:szCs w:val="36"/>
-        </w:rPr>
-        <w:lastRenderedPageBreak/>
-        <w:t>Especificación de caso de uso: Eliminar Habitante</w:t>
-      </w:r>
-    </w:p>
-    <w:p>
-      <w:bookmarkStart w:id="1" w:name="_30j0zll" w:colFirst="0" w:colLast="0"/>
-      <w:bookmarkEnd w:id="1"/>
-    </w:p>
-    <w:p>
-      <w:pPr>
-        <w:keepNext/>
-        <w:numPr>
-          <w:ilvl w:val="0"/>
-          <w:numId w:val="2"/>
-        </w:numPr>
-        <w:pBdr>
-          <w:top w:val="nil"/>
-          <w:left w:val="nil"/>
-          <w:bottom w:val="nil"/>
-          <w:right w:val="nil"/>
-          <w:between w:val="nil"/>
-        </w:pBdr>
-        <w:spacing w:before="120" w:after="60" w:line="276" w:lineRule="auto"/>
-        <w:rPr>
-          <w:rFonts w:ascii="Arial" w:eastAsia="Arial" w:hAnsi="Arial" w:cs="Arial"/>
-          <w:b/>
-          <w:color w:val="000000"/>
-          <w:sz w:val="22"/>
-          <w:szCs w:val="22"/>
-        </w:rPr>
-      </w:pPr>
-      <w:bookmarkStart w:id="2" w:name="_1fob9te" w:colFirst="0" w:colLast="0"/>
-      <w:bookmarkEnd w:id="2"/>
-      <w:r>
-        <w:rPr>
-          <w:rFonts w:ascii="Arial" w:eastAsia="Arial" w:hAnsi="Arial" w:cs="Arial"/>
-          <w:b/>
-          <w:color w:val="000000"/>
-          <w:sz w:val="22"/>
-          <w:szCs w:val="22"/>
-        </w:rPr>
-        <w:t>Eliminar habitante</w:t>
-      </w:r>
-    </w:p>
-    <w:p>
-      <w:pPr>
-        <w:keepNext/>
-        <w:numPr>
-          <w:ilvl w:val="1"/>
-          <w:numId w:val="2"/>
-        </w:numPr>
-        <w:pBdr>
-          <w:top w:val="nil"/>
-          <w:left w:val="nil"/>
-          <w:bottom w:val="nil"/>
-          <w:right w:val="nil"/>
-          <w:between w:val="nil"/>
-        </w:pBdr>
-        <w:spacing w:before="120" w:after="60" w:line="276" w:lineRule="auto"/>
-        <w:ind w:left="1134"/>
-        <w:rPr>
-          <w:rFonts w:ascii="Arial" w:eastAsia="Arial" w:hAnsi="Arial" w:cs="Arial"/>
-          <w:b/>
-          <w:color w:val="000000"/>
-          <w:sz w:val="22"/>
-          <w:szCs w:val="22"/>
-        </w:rPr>
-      </w:pPr>
-      <w:bookmarkStart w:id="3" w:name="_3znysh7" w:colFirst="0" w:colLast="0"/>
-      <w:bookmarkEnd w:id="3"/>
-      <w:r>
-        <w:rPr>
-          <w:rFonts w:ascii="Arial" w:eastAsia="Arial" w:hAnsi="Arial" w:cs="Arial"/>
-          <w:b/>
-          <w:color w:val="000000"/>
-          <w:sz w:val="22"/>
-          <w:szCs w:val="22"/>
-        </w:rPr>
-        <w:t>Descripción</w:t>
-      </w:r>
-    </w:p>
-    <w:p>
-      <w:pPr>
-        <w:spacing w:line="276" w:lineRule="auto"/>
-        <w:ind w:left="1134"/>
-        <w:rPr>
-          <w:rFonts w:ascii="Arial" w:eastAsia="Arial" w:hAnsi="Arial" w:cs="Arial"/>
-          <w:sz w:val="22"/>
-          <w:szCs w:val="22"/>
-        </w:rPr>
-      </w:pPr>
-      <w:bookmarkStart w:id="4" w:name="_2et92p0" w:colFirst="0" w:colLast="0"/>
-      <w:bookmarkEnd w:id="4"/>
-      <w:r>
-        <w:rPr>
-          <w:rFonts w:ascii="Arial" w:eastAsia="Arial" w:hAnsi="Arial" w:cs="Arial"/>
-          <w:sz w:val="22"/>
-          <w:szCs w:val="22"/>
-        </w:rPr>
-        <w:t>El administrador puede eliminar a un habitante registrado en el sistema en cualquier momento.</w:t>
-      </w:r>
-    </w:p>
-    <w:p>
-      <w:pPr>
-        <w:keepNext/>
-        <w:widowControl/>
-        <w:numPr>
-          <w:ilvl w:val="0"/>
-          <w:numId w:val="2"/>
-        </w:numPr>
-        <w:pBdr>
-          <w:top w:val="nil"/>
-          <w:left w:val="nil"/>
-          <w:bottom w:val="nil"/>
-          <w:right w:val="nil"/>
-          <w:between w:val="nil"/>
-        </w:pBdr>
-        <w:spacing w:before="120" w:after="60" w:line="276" w:lineRule="auto"/>
-        <w:rPr>
-          <w:rFonts w:ascii="Arial" w:eastAsia="Arial" w:hAnsi="Arial" w:cs="Arial"/>
-          <w:b/>
-          <w:color w:val="000000"/>
-          <w:sz w:val="22"/>
-          <w:szCs w:val="22"/>
-        </w:rPr>
-      </w:pPr>
-      <w:r>
-        <w:rPr>
-          <w:rFonts w:ascii="Arial" w:eastAsia="Arial" w:hAnsi="Arial" w:cs="Arial"/>
-          <w:b/>
-          <w:color w:val="000000"/>
-          <w:sz w:val="22"/>
-          <w:szCs w:val="22"/>
-        </w:rPr>
-        <w:t>Flujo de Eventos</w:t>
-      </w:r>
-    </w:p>
-    <w:p>
-      <w:pPr>
-        <w:keepNext/>
-        <w:widowControl/>
-        <w:numPr>
-          <w:ilvl w:val="1"/>
-          <w:numId w:val="2"/>
-        </w:numPr>
-        <w:pBdr>
-          <w:top w:val="nil"/>
-          <w:left w:val="nil"/>
-          <w:bottom w:val="nil"/>
-          <w:right w:val="nil"/>
-          <w:between w:val="nil"/>
-        </w:pBdr>
-        <w:spacing w:before="120" w:after="60" w:line="276" w:lineRule="auto"/>
-        <w:ind w:left="1134"/>
-        <w:rPr>
-          <w:rFonts w:ascii="Arial" w:eastAsia="Arial" w:hAnsi="Arial" w:cs="Arial"/>
-          <w:b/>
-          <w:color w:val="000000"/>
-          <w:sz w:val="22"/>
-          <w:szCs w:val="22"/>
-        </w:rPr>
-      </w:pPr>
-      <w:bookmarkStart w:id="5" w:name="_tyjcwt" w:colFirst="0" w:colLast="0"/>
-      <w:bookmarkEnd w:id="5"/>
-      <w:r>
-        <w:rPr>
-          <w:rFonts w:ascii="Arial" w:eastAsia="Arial" w:hAnsi="Arial" w:cs="Arial"/>
-          <w:b/>
-          <w:color w:val="000000"/>
-          <w:sz w:val="22"/>
-          <w:szCs w:val="22"/>
-        </w:rPr>
-        <w:t xml:space="preserve">Flujo Básico </w:t>
-      </w:r>
-    </w:p>
-    <w:p>
-      <w:pPr>
-        <w:spacing w:line="276" w:lineRule="auto"/>
-        <w:ind w:left="426"/>
-        <w:jc w:val="both"/>
-        <w:rPr>
-          <w:rFonts w:ascii="Arial" w:eastAsia="Arial" w:hAnsi="Arial" w:cs="Arial"/>
-          <w:sz w:val="22"/>
-          <w:szCs w:val="22"/>
-        </w:rPr>
-      </w:pPr>
-    </w:p>
-    <w:p>
-      <w:pPr>
-        <w:numPr>
-          <w:ilvl w:val="0"/>
-          <w:numId w:val="1"/>
-        </w:numPr>
-        <w:spacing w:line="276" w:lineRule="auto"/>
-        <w:ind w:left="1134" w:hanging="283"/>
-        <w:jc w:val="both"/>
-        <w:rPr>
-          <w:rFonts w:ascii="Arial" w:eastAsia="Arial" w:hAnsi="Arial" w:cs="Arial"/>
-          <w:sz w:val="22"/>
-          <w:szCs w:val="22"/>
-        </w:rPr>
-      </w:pPr>
-      <w:r>
-        <w:rPr>
-          <w:rFonts w:ascii="Arial" w:eastAsia="Arial" w:hAnsi="Arial" w:cs="Arial"/>
-          <w:sz w:val="22"/>
-          <w:szCs w:val="22"/>
-        </w:rPr>
-        <w:t>El sistema muestra al administrador la lista de todos los habitantes registrados.</w:t>
-      </w:r>
-    </w:p>
-    <w:p>
-      <w:pPr>
-        <w:numPr>
-          <w:ilvl w:val="0"/>
-          <w:numId w:val="1"/>
-        </w:numPr>
-        <w:spacing w:line="276" w:lineRule="auto"/>
-        <w:ind w:left="1134" w:hanging="283"/>
-        <w:jc w:val="both"/>
-        <w:rPr>
-          <w:rFonts w:ascii="Arial" w:eastAsia="Arial" w:hAnsi="Arial" w:cs="Arial"/>
-          <w:sz w:val="22"/>
-          <w:szCs w:val="22"/>
-        </w:rPr>
-      </w:pPr>
-      <w:bookmarkStart w:id="6" w:name="_3dy6vkm" w:colFirst="0" w:colLast="0"/>
-      <w:bookmarkEnd w:id="6"/>
-      <w:r>
-        <w:rPr>
-          <w:rFonts w:ascii="Arial" w:eastAsia="Arial" w:hAnsi="Arial" w:cs="Arial"/>
-          <w:sz w:val="22"/>
-          <w:szCs w:val="22"/>
-        </w:rPr>
-        <w:t>El administrador selecciona un habitante de la lista.</w:t>
-      </w:r>
-    </w:p>
-    <w:p>
-      <w:pPr>
-        <w:numPr>
-          <w:ilvl w:val="0"/>
-          <w:numId w:val="1"/>
-        </w:numPr>
-        <w:spacing w:line="276" w:lineRule="auto"/>
-        <w:ind w:left="1134" w:hanging="283"/>
-        <w:jc w:val="both"/>
-        <w:rPr>
-          <w:rFonts w:ascii="Arial" w:eastAsia="Arial" w:hAnsi="Arial" w:cs="Arial"/>
-          <w:sz w:val="22"/>
-          <w:szCs w:val="22"/>
-        </w:rPr>
-      </w:pPr>
-      <w:r>
-        <w:rPr>
-          <w:rFonts w:ascii="Arial" w:eastAsia="Arial" w:hAnsi="Arial" w:cs="Arial"/>
-          <w:sz w:val="22"/>
-          <w:szCs w:val="22"/>
-        </w:rPr>
-        <w:t>El caso de uso incluido «Autentificar usuario» se ejecuta.</w:t>
-      </w:r>
-    </w:p>
-    <w:p>
-      <w:pPr>
-        <w:numPr>
-          <w:ilvl w:val="0"/>
-          <w:numId w:val="1"/>
-        </w:numPr>
-        <w:spacing w:line="276" w:lineRule="auto"/>
-        <w:ind w:left="1134" w:hanging="283"/>
-        <w:jc w:val="both"/>
-        <w:rPr>
-          <w:rFonts w:ascii="Arial" w:eastAsia="Arial" w:hAnsi="Arial" w:cs="Arial"/>
-          <w:sz w:val="22"/>
-          <w:szCs w:val="22"/>
-        </w:rPr>
-      </w:pPr>
-      <w:bookmarkStart w:id="7" w:name="_1t3h5sf" w:colFirst="0" w:colLast="0"/>
-      <w:bookmarkEnd w:id="7"/>
-      <w:r>
-        <w:rPr>
-          <w:rFonts w:ascii="Arial" w:eastAsia="Arial" w:hAnsi="Arial" w:cs="Arial"/>
-          <w:sz w:val="22"/>
-          <w:szCs w:val="22"/>
-        </w:rPr>
-        <w:t>El sistema elimina al habitante que fue seleccionado.</w:t>
-      </w:r>
-    </w:p>
-    <w:p>
-      <w:pPr>
-        <w:keepNext/>
-        <w:widowControl/>
-        <w:numPr>
-          <w:ilvl w:val="0"/>
-          <w:numId w:val="2"/>
-        </w:numPr>
-        <w:pBdr>
-          <w:top w:val="nil"/>
-          <w:left w:val="nil"/>
-          <w:bottom w:val="nil"/>
-          <w:right w:val="nil"/>
-          <w:between w:val="nil"/>
-        </w:pBdr>
-        <w:spacing w:before="120" w:after="60" w:line="276" w:lineRule="auto"/>
-        <w:rPr>
-          <w:rFonts w:ascii="Arial" w:eastAsia="Arial" w:hAnsi="Arial" w:cs="Arial"/>
-          <w:b/>
-          <w:color w:val="000000"/>
-          <w:sz w:val="22"/>
-          <w:szCs w:val="22"/>
-        </w:rPr>
-      </w:pPr>
-      <w:r>
-        <w:rPr>
-          <w:rFonts w:ascii="Arial" w:eastAsia="Arial" w:hAnsi="Arial" w:cs="Arial"/>
-          <w:b/>
-          <w:color w:val="000000"/>
-          <w:sz w:val="22"/>
-          <w:szCs w:val="22"/>
-        </w:rPr>
-        <w:t>Precondiciones</w:t>
-      </w:r>
-    </w:p>
-    <w:p>
-      <w:pPr>
-        <w:keepNext/>
-        <w:numPr>
-          <w:ilvl w:val="1"/>
-          <w:numId w:val="2"/>
-        </w:numPr>
-        <w:pBdr>
-          <w:top w:val="nil"/>
-          <w:left w:val="nil"/>
-          <w:bottom w:val="nil"/>
-          <w:right w:val="nil"/>
-          <w:between w:val="nil"/>
-        </w:pBdr>
-        <w:spacing w:before="120" w:after="60" w:line="276" w:lineRule="auto"/>
-        <w:ind w:left="1134"/>
-        <w:rPr>
-          <w:rFonts w:ascii="Arial" w:eastAsia="Arial" w:hAnsi="Arial" w:cs="Arial"/>
-          <w:b/>
-          <w:color w:val="000000"/>
-          <w:sz w:val="22"/>
-          <w:szCs w:val="22"/>
-        </w:rPr>
-      </w:pPr>
-      <w:bookmarkStart w:id="8" w:name="_17dp8vu" w:colFirst="0" w:colLast="0"/>
-      <w:bookmarkEnd w:id="8"/>
-      <w:r>
-        <w:rPr>
-          <w:rFonts w:ascii="Arial" w:eastAsia="Arial" w:hAnsi="Arial" w:cs="Arial"/>
-          <w:b/>
-          <w:color w:val="000000"/>
-          <w:sz w:val="22"/>
-          <w:szCs w:val="22"/>
-        </w:rPr>
-        <w:t>Conexión a internet</w:t>
-      </w:r>
-    </w:p>
-    <w:p>
-      <w:pPr>
-        <w:ind w:left="414" w:firstLine="720"/>
-        <w:rPr>
-          <w:rFonts w:ascii="Arial" w:eastAsia="Arial" w:hAnsi="Arial" w:cs="Arial"/>
-          <w:sz w:val="22"/>
-          <w:szCs w:val="22"/>
-        </w:rPr>
-      </w:pPr>
-      <w:bookmarkStart w:id="9" w:name="_3rdcrjn" w:colFirst="0" w:colLast="0"/>
-      <w:bookmarkEnd w:id="9"/>
-      <w:r>
-        <w:rPr>
-          <w:rFonts w:ascii="Arial" w:eastAsia="Arial" w:hAnsi="Arial" w:cs="Arial"/>
-          <w:sz w:val="22"/>
-          <w:szCs w:val="22"/>
-        </w:rPr>
-        <w:t>El sistema debe estar conectado a internet.</w:t>
-      </w:r>
-    </w:p>
-    <w:p>
-      <w:pPr>
-        <w:keepNext/>
-        <w:numPr>
-          <w:ilvl w:val="1"/>
-          <w:numId w:val="2"/>
-        </w:numPr>
-        <w:pBdr>
-          <w:top w:val="nil"/>
-          <w:left w:val="nil"/>
-          <w:bottom w:val="nil"/>
-          <w:right w:val="nil"/>
-          <w:between w:val="nil"/>
-        </w:pBdr>
-        <w:spacing w:before="120" w:after="60" w:line="276" w:lineRule="auto"/>
-        <w:ind w:left="1134"/>
-        <w:rPr>
-          <w:rFonts w:ascii="Arial" w:eastAsia="Arial" w:hAnsi="Arial" w:cs="Arial"/>
-          <w:b/>
-          <w:color w:val="000000"/>
-          <w:sz w:val="22"/>
-          <w:szCs w:val="22"/>
-        </w:rPr>
-      </w:pPr>
-      <w:r>
-        <w:rPr>
-          <w:rFonts w:ascii="Arial" w:eastAsia="Arial" w:hAnsi="Arial" w:cs="Arial"/>
-          <w:b/>
-          <w:color w:val="000000"/>
-          <w:sz w:val="22"/>
-          <w:szCs w:val="22"/>
-        </w:rPr>
-        <w:t>Acceso a la base de datos</w:t>
-      </w:r>
-    </w:p>
-    <w:p>
-      <w:pPr>
-        <w:ind w:left="414" w:firstLine="720"/>
-        <w:rPr>
-          <w:rFonts w:ascii="Arial" w:eastAsia="Arial" w:hAnsi="Arial" w:cs="Arial"/>
-          <w:sz w:val="22"/>
-          <w:szCs w:val="22"/>
-        </w:rPr>
-      </w:pPr>
-      <w:r>
-        <w:rPr>
-          <w:rFonts w:ascii="Arial" w:eastAsia="Arial" w:hAnsi="Arial" w:cs="Arial"/>
-          <w:sz w:val="22"/>
-          <w:szCs w:val="22"/>
-        </w:rPr>
-        <w:t>El sistema debe tener acceso a la base de datos.</w:t>
-      </w:r>
-    </w:p>
-    <w:p>
-      <w:pPr>
-        <w:spacing w:line="276" w:lineRule="auto"/>
-        <w:rPr>
-          <w:rFonts w:ascii="Arial" w:eastAsia="Arial" w:hAnsi="Arial" w:cs="Arial"/>
-          <w:sz w:val="22"/>
-          <w:szCs w:val="22"/>
-        </w:rPr>
-      </w:pPr>
-      <w:bookmarkStart w:id="10" w:name="_26in1rg" w:colFirst="0" w:colLast="0"/>
-      <w:bookmarkEnd w:id="10"/>
-    </w:p>
-    <w:p>
-      <w:pPr>
-        <w:keepNext/>
-        <w:numPr>
-          <w:ilvl w:val="0"/>
-          <w:numId w:val="2"/>
-        </w:numPr>
-        <w:pBdr>
-          <w:top w:val="nil"/>
-          <w:left w:val="nil"/>
-          <w:bottom w:val="nil"/>
-          <w:right w:val="nil"/>
-          <w:between w:val="nil"/>
-        </w:pBdr>
-        <w:spacing w:before="120" w:after="60" w:line="276" w:lineRule="auto"/>
-        <w:rPr>
-          <w:rFonts w:ascii="Arial" w:eastAsia="Arial" w:hAnsi="Arial" w:cs="Arial"/>
-          <w:b/>
-          <w:color w:val="000000"/>
-          <w:sz w:val="22"/>
-          <w:szCs w:val="22"/>
-        </w:rPr>
-      </w:pPr>
-      <w:bookmarkStart w:id="11" w:name="_lnxbz9" w:colFirst="0" w:colLast="0"/>
-      <w:bookmarkEnd w:id="11"/>
-      <w:r>
-        <w:rPr>
-          <w:rFonts w:ascii="Arial" w:eastAsia="Arial" w:hAnsi="Arial" w:cs="Arial"/>
-          <w:b/>
-          <w:color w:val="000000"/>
-          <w:sz w:val="22"/>
-          <w:szCs w:val="22"/>
-        </w:rPr>
-        <w:t>Puntos de Inclusión</w:t>
-      </w:r>
-    </w:p>
-    <w:p>
-      <w:pPr>
-        <w:spacing w:line="276" w:lineRule="auto"/>
-        <w:ind w:left="720" w:firstLine="414"/>
-        <w:rPr>
-          <w:rFonts w:ascii="Arial" w:eastAsia="Arial" w:hAnsi="Arial" w:cs="Arial"/>
-          <w:sz w:val="22"/>
-          <w:szCs w:val="22"/>
-        </w:rPr>
-      </w:pPr>
-      <w:bookmarkStart w:id="12" w:name="_35nkun2" w:colFirst="0" w:colLast="0"/>
-      <w:bookmarkEnd w:id="12"/>
-    </w:p>
-    <w:p>
-      <w:pPr>
-        <w:keepNext/>
-        <w:numPr>
-          <w:ilvl w:val="0"/>
-          <w:numId w:val="2"/>
-        </w:numPr>
-        <w:pBdr>
-          <w:top w:val="nil"/>
-          <w:left w:val="nil"/>
-          <w:bottom w:val="nil"/>
-          <w:right w:val="nil"/>
-          <w:between w:val="nil"/>
-        </w:pBdr>
-        <w:spacing w:before="120" w:after="60"/>
-        <w:rPr>
-          <w:rFonts w:ascii="Arial" w:eastAsia="Arial" w:hAnsi="Arial" w:cs="Arial"/>
-          <w:b/>
-          <w:color w:val="000000"/>
-          <w:sz w:val="24"/>
-          <w:szCs w:val="24"/>
-        </w:rPr>
-      </w:pPr>
-      <w:r>
-        <w:rPr>
-          <w:rFonts w:ascii="Arial" w:eastAsia="Arial" w:hAnsi="Arial" w:cs="Arial"/>
-          <w:b/>
-          <w:color w:val="000000"/>
-          <w:sz w:val="24"/>
-          <w:szCs w:val="24"/>
-        </w:rPr>
-        <w:t>Prototipo</w:t>
-      </w:r>
-    </w:p>
-    <w:p/>
-    <w:p/>
-    <w:p/>
-    <w:p>
-      <w:pPr>
-        <w:ind w:left="720"/>
-      </w:pPr>
-      <w:bookmarkStart w:id="13" w:name="_GoBack"/>
-      <w:bookmarkEnd w:id="13"/>
+      </w:pPr>
     </w:p>
     <w:sectPr>
       <w:headerReference w:type="default" r:id="rId7"/>
@@ -2705,11 +2879,297 @@
       </w:rPr>
     </w:lvl>
   </w:abstractNum>
+  <w:abstractNum w:abstractNumId="2" w15:restartNumberingAfterBreak="0">
+    <w:nsid w:val="3AF348FA"/>
+    <w:multiLevelType w:val="multilevel"/>
+    <w:tmpl w:val="E44AA1E8"/>
+    <w:lvl w:ilvl="0">
+      <w:start w:val="1"/>
+      <w:numFmt w:val="decimal"/>
+      <w:lvlText w:val="%1."/>
+      <w:lvlJc w:val="left"/>
+      <w:pPr>
+        <w:ind w:left="0" w:firstLine="0"/>
+      </w:pPr>
+      <w:rPr>
+        <w:vertAlign w:val="baseline"/>
+      </w:rPr>
+    </w:lvl>
+    <w:lvl w:ilvl="1">
+      <w:start w:val="1"/>
+      <w:numFmt w:val="decimal"/>
+      <w:lvlText w:val="%1.%2"/>
+      <w:lvlJc w:val="left"/>
+      <w:pPr>
+        <w:ind w:left="0" w:firstLine="0"/>
+      </w:pPr>
+      <w:rPr>
+        <w:vertAlign w:val="baseline"/>
+      </w:rPr>
+    </w:lvl>
+    <w:lvl w:ilvl="2">
+      <w:start w:val="1"/>
+      <w:numFmt w:val="decimal"/>
+      <w:lvlText w:val="%1.%2.%3"/>
+      <w:lvlJc w:val="left"/>
+      <w:pPr>
+        <w:ind w:left="0" w:firstLine="0"/>
+      </w:pPr>
+      <w:rPr>
+        <w:vertAlign w:val="baseline"/>
+      </w:rPr>
+    </w:lvl>
+    <w:lvl w:ilvl="3">
+      <w:start w:val="1"/>
+      <w:numFmt w:val="decimal"/>
+      <w:lvlText w:val="%1.%2.%3.%4"/>
+      <w:lvlJc w:val="left"/>
+      <w:pPr>
+        <w:ind w:left="0" w:firstLine="0"/>
+      </w:pPr>
+      <w:rPr>
+        <w:vertAlign w:val="baseline"/>
+      </w:rPr>
+    </w:lvl>
+    <w:lvl w:ilvl="4">
+      <w:start w:val="1"/>
+      <w:numFmt w:val="decimal"/>
+      <w:lvlText w:val="%1.%2.%3.%4.%5"/>
+      <w:lvlJc w:val="left"/>
+      <w:pPr>
+        <w:ind w:left="0" w:firstLine="0"/>
+      </w:pPr>
+      <w:rPr>
+        <w:vertAlign w:val="baseline"/>
+      </w:rPr>
+    </w:lvl>
+    <w:lvl w:ilvl="5">
+      <w:start w:val="1"/>
+      <w:numFmt w:val="decimal"/>
+      <w:lvlText w:val="%1.%2.%3.%4.%5.%6"/>
+      <w:lvlJc w:val="left"/>
+      <w:pPr>
+        <w:ind w:left="0" w:firstLine="0"/>
+      </w:pPr>
+      <w:rPr>
+        <w:vertAlign w:val="baseline"/>
+      </w:rPr>
+    </w:lvl>
+    <w:lvl w:ilvl="6">
+      <w:start w:val="1"/>
+      <w:numFmt w:val="decimal"/>
+      <w:lvlText w:val="%1.%2.%3.%4.%5.%6.%7"/>
+      <w:lvlJc w:val="left"/>
+      <w:pPr>
+        <w:ind w:left="0" w:firstLine="0"/>
+      </w:pPr>
+      <w:rPr>
+        <w:vertAlign w:val="baseline"/>
+      </w:rPr>
+    </w:lvl>
+    <w:lvl w:ilvl="7">
+      <w:start w:val="1"/>
+      <w:numFmt w:val="decimal"/>
+      <w:lvlText w:val="%1.%2.%3.%4.%5.%6.%7.%8"/>
+      <w:lvlJc w:val="left"/>
+      <w:pPr>
+        <w:ind w:left="0" w:firstLine="0"/>
+      </w:pPr>
+      <w:rPr>
+        <w:vertAlign w:val="baseline"/>
+      </w:rPr>
+    </w:lvl>
+    <w:lvl w:ilvl="8">
+      <w:start w:val="1"/>
+      <w:numFmt w:val="decimal"/>
+      <w:lvlText w:val="%1.%2.%3.%4.%5.%6.%7.%8.%9"/>
+      <w:lvlJc w:val="left"/>
+      <w:pPr>
+        <w:ind w:left="0" w:firstLine="0"/>
+      </w:pPr>
+      <w:rPr>
+        <w:vertAlign w:val="baseline"/>
+      </w:rPr>
+    </w:lvl>
+  </w:abstractNum>
+  <w:abstractNum w:abstractNumId="3" w15:restartNumberingAfterBreak="0">
+    <w:nsid w:val="48175414"/>
+    <w:multiLevelType w:val="multilevel"/>
+    <w:tmpl w:val="9CA4ED90"/>
+    <w:lvl w:ilvl="0">
+      <w:start w:val="1"/>
+      <w:numFmt w:val="decimal"/>
+      <w:lvlText w:val="%1."/>
+      <w:lvlJc w:val="left"/>
+      <w:pPr>
+        <w:ind w:left="360" w:hanging="360"/>
+      </w:pPr>
+      <w:rPr>
+        <w:vertAlign w:val="baseline"/>
+      </w:rPr>
+    </w:lvl>
+    <w:lvl w:ilvl="1">
+      <w:start w:val="1"/>
+      <w:numFmt w:val="decimal"/>
+      <w:lvlText w:val="%1.%2."/>
+      <w:lvlJc w:val="left"/>
+      <w:pPr>
+        <w:ind w:left="792" w:hanging="432"/>
+      </w:pPr>
+      <w:rPr>
+        <w:vertAlign w:val="baseline"/>
+      </w:rPr>
+    </w:lvl>
+    <w:lvl w:ilvl="2">
+      <w:start w:val="1"/>
+      <w:numFmt w:val="decimal"/>
+      <w:lvlText w:val="%1.%2.%3."/>
+      <w:lvlJc w:val="left"/>
+      <w:pPr>
+        <w:ind w:left="1224" w:hanging="504"/>
+      </w:pPr>
+      <w:rPr>
+        <w:vertAlign w:val="baseline"/>
+      </w:rPr>
+    </w:lvl>
+    <w:lvl w:ilvl="3">
+      <w:start w:val="1"/>
+      <w:numFmt w:val="decimal"/>
+      <w:lvlText w:val="%1.%2.%3.%4."/>
+      <w:lvlJc w:val="left"/>
+      <w:pPr>
+        <w:ind w:left="1728" w:hanging="647"/>
+      </w:pPr>
+      <w:rPr>
+        <w:vertAlign w:val="baseline"/>
+      </w:rPr>
+    </w:lvl>
+    <w:lvl w:ilvl="4">
+      <w:start w:val="1"/>
+      <w:numFmt w:val="decimal"/>
+      <w:lvlText w:val="%1.%2.%3.%4.%5."/>
+      <w:lvlJc w:val="left"/>
+      <w:pPr>
+        <w:ind w:left="2232" w:hanging="792"/>
+      </w:pPr>
+      <w:rPr>
+        <w:vertAlign w:val="baseline"/>
+      </w:rPr>
+    </w:lvl>
+    <w:lvl w:ilvl="5">
+      <w:start w:val="1"/>
+      <w:numFmt w:val="decimal"/>
+      <w:lvlText w:val="%1.%2.%3.%4.%5.%6."/>
+      <w:lvlJc w:val="left"/>
+      <w:pPr>
+        <w:ind w:left="2736" w:hanging="935"/>
+      </w:pPr>
+      <w:rPr>
+        <w:vertAlign w:val="baseline"/>
+      </w:rPr>
+    </w:lvl>
+    <w:lvl w:ilvl="6">
+      <w:start w:val="1"/>
+      <w:numFmt w:val="decimal"/>
+      <w:lvlText w:val="%1.%2.%3.%4.%5.%6.%7."/>
+      <w:lvlJc w:val="left"/>
+      <w:pPr>
+        <w:ind w:left="3240" w:hanging="1080"/>
+      </w:pPr>
+      <w:rPr>
+        <w:vertAlign w:val="baseline"/>
+      </w:rPr>
+    </w:lvl>
+    <w:lvl w:ilvl="7">
+      <w:start w:val="1"/>
+      <w:numFmt w:val="decimal"/>
+      <w:lvlText w:val="%1.%2.%3.%4.%5.%6.%7.%8."/>
+      <w:lvlJc w:val="left"/>
+      <w:pPr>
+        <w:ind w:left="3744" w:hanging="1224"/>
+      </w:pPr>
+      <w:rPr>
+        <w:vertAlign w:val="baseline"/>
+      </w:rPr>
+    </w:lvl>
+    <w:lvl w:ilvl="8">
+      <w:start w:val="1"/>
+      <w:numFmt w:val="decimal"/>
+      <w:lvlText w:val="%1.%2.%3.%4.%5.%6.%7.%8.%9."/>
+      <w:lvlJc w:val="left"/>
+      <w:pPr>
+        <w:ind w:left="4320" w:hanging="1440"/>
+      </w:pPr>
+      <w:rPr>
+        <w:vertAlign w:val="baseline"/>
+      </w:rPr>
+    </w:lvl>
+  </w:abstractNum>
   <w:num w:numId="1">
     <w:abstractNumId w:val="0"/>
   </w:num>
   <w:num w:numId="2">
     <w:abstractNumId w:val="1"/>
+  </w:num>
+  <w:num w:numId="3">
+    <w:abstractNumId w:val="2"/>
+    <w:lvlOverride w:ilvl="0">
+      <w:startOverride w:val="1"/>
+    </w:lvlOverride>
+    <w:lvlOverride w:ilvl="1">
+      <w:startOverride w:val="1"/>
+    </w:lvlOverride>
+    <w:lvlOverride w:ilvl="2">
+      <w:startOverride w:val="1"/>
+    </w:lvlOverride>
+    <w:lvlOverride w:ilvl="3">
+      <w:startOverride w:val="1"/>
+    </w:lvlOverride>
+    <w:lvlOverride w:ilvl="4">
+      <w:startOverride w:val="1"/>
+    </w:lvlOverride>
+    <w:lvlOverride w:ilvl="5">
+      <w:startOverride w:val="1"/>
+    </w:lvlOverride>
+    <w:lvlOverride w:ilvl="6">
+      <w:startOverride w:val="1"/>
+    </w:lvlOverride>
+    <w:lvlOverride w:ilvl="7">
+      <w:startOverride w:val="1"/>
+    </w:lvlOverride>
+    <w:lvlOverride w:ilvl="8">
+      <w:startOverride w:val="1"/>
+    </w:lvlOverride>
+  </w:num>
+  <w:num w:numId="4">
+    <w:abstractNumId w:val="3"/>
+    <w:lvlOverride w:ilvl="0">
+      <w:startOverride w:val="1"/>
+    </w:lvlOverride>
+    <w:lvlOverride w:ilvl="1">
+      <w:startOverride w:val="1"/>
+    </w:lvlOverride>
+    <w:lvlOverride w:ilvl="2">
+      <w:startOverride w:val="1"/>
+    </w:lvlOverride>
+    <w:lvlOverride w:ilvl="3">
+      <w:startOverride w:val="1"/>
+    </w:lvlOverride>
+    <w:lvlOverride w:ilvl="4">
+      <w:startOverride w:val="1"/>
+    </w:lvlOverride>
+    <w:lvlOverride w:ilvl="5">
+      <w:startOverride w:val="1"/>
+    </w:lvlOverride>
+    <w:lvlOverride w:ilvl="6">
+      <w:startOverride w:val="1"/>
+    </w:lvlOverride>
+    <w:lvlOverride w:ilvl="7">
+      <w:startOverride w:val="1"/>
+    </w:lvlOverride>
+    <w:lvlOverride w:ilvl="8">
+      <w:startOverride w:val="1"/>
+    </w:lvlOverride>
   </w:num>
 </w:numbering>
 </file>

</xml_diff>

<commit_message>
agregado prototipo al caso de uso eliminar habitante
</commit_message>
<xml_diff>
--- a/Desarrollo/SISH/Análisis/SISH_DECUS_002.docx
+++ b/Desarrollo/SISH/Análisis/SISH_DECUS_002.docx
@@ -946,8 +946,6 @@
           <w:szCs w:val="36"/>
         </w:rPr>
       </w:pPr>
-      <w:bookmarkStart w:id="0" w:name="_GoBack"/>
-      <w:bookmarkEnd w:id="0"/>
       <w:r>
         <w:br w:type="page"/>
       </w:r>
@@ -971,6 +969,7 @@
           <w:docPartUnique/>
         </w:docPartObj>
       </w:sdtPr>
+      <w:sdtEndPr/>
       <w:sdtContent>
         <w:p>
           <w:pPr>
@@ -1690,8 +1689,8 @@
       <w:r>
         <w:br w:type="page"/>
       </w:r>
-      <w:bookmarkStart w:id="1" w:name="_gjdgxs"/>
-      <w:bookmarkEnd w:id="1"/>
+      <w:bookmarkStart w:id="0" w:name="_gjdgxs"/>
+      <w:bookmarkEnd w:id="0"/>
       <w:r>
         <w:rPr>
           <w:rFonts w:ascii="Arial" w:eastAsia="Arial" w:hAnsi="Arial" w:cs="Arial"/>
@@ -1705,8 +1704,8 @@
       </w:r>
     </w:p>
     <w:p>
-      <w:bookmarkStart w:id="2" w:name="_30j0zll"/>
-      <w:bookmarkEnd w:id="2"/>
+      <w:bookmarkStart w:id="1" w:name="_30j0zll"/>
+      <w:bookmarkEnd w:id="1"/>
     </w:p>
     <w:p>
       <w:pPr>
@@ -1724,8 +1723,8 @@
           <w:szCs w:val="22"/>
         </w:rPr>
       </w:pPr>
-      <w:bookmarkStart w:id="3" w:name="_1fob9te"/>
-      <w:bookmarkEnd w:id="3"/>
+      <w:bookmarkStart w:id="2" w:name="_1fob9te"/>
+      <w:bookmarkEnd w:id="2"/>
       <w:r>
         <w:rPr>
           <w:rFonts w:ascii="Arial" w:eastAsia="Arial" w:hAnsi="Arial" w:cs="Arial"/>
@@ -1754,8 +1753,8 @@
           <w:szCs w:val="22"/>
         </w:rPr>
       </w:pPr>
-      <w:bookmarkStart w:id="4" w:name="_3znysh7"/>
-      <w:bookmarkEnd w:id="4"/>
+      <w:bookmarkStart w:id="3" w:name="_3znysh7"/>
+      <w:bookmarkEnd w:id="3"/>
       <w:r>
         <w:rPr>
           <w:rFonts w:ascii="Arial" w:eastAsia="Arial" w:hAnsi="Arial" w:cs="Arial"/>
@@ -1777,8 +1776,8 @@
           <w:szCs w:val="22"/>
         </w:rPr>
       </w:pPr>
-      <w:bookmarkStart w:id="5" w:name="_2et92p0"/>
-      <w:bookmarkEnd w:id="5"/>
+      <w:bookmarkStart w:id="4" w:name="_2et92p0"/>
+      <w:bookmarkEnd w:id="4"/>
       <w:r>
         <w:rPr>
           <w:rFonts w:ascii="Arial" w:eastAsia="Arial" w:hAnsi="Arial" w:cs="Arial"/>
@@ -1834,8 +1833,8 @@
           <w:szCs w:val="22"/>
         </w:rPr>
       </w:pPr>
-      <w:bookmarkStart w:id="6" w:name="_tyjcwt"/>
-      <w:bookmarkEnd w:id="6"/>
+      <w:bookmarkStart w:id="5" w:name="_tyjcwt"/>
+      <w:bookmarkEnd w:id="5"/>
       <w:r>
         <w:rPr>
           <w:rFonts w:ascii="Arial" w:eastAsia="Arial" w:hAnsi="Arial" w:cs="Arial"/>
@@ -1898,8 +1897,8 @@
           <w:szCs w:val="22"/>
         </w:rPr>
       </w:pPr>
-      <w:bookmarkStart w:id="7" w:name="_3dy6vkm"/>
-      <w:bookmarkEnd w:id="7"/>
+      <w:bookmarkStart w:id="6" w:name="_3dy6vkm"/>
+      <w:bookmarkEnd w:id="6"/>
       <w:r>
         <w:rPr>
           <w:rFonts w:ascii="Arial" w:eastAsia="Arial" w:hAnsi="Arial" w:cs="Arial"/>
@@ -1948,8 +1947,8 @@
           <w:szCs w:val="22"/>
         </w:rPr>
       </w:pPr>
-      <w:bookmarkStart w:id="8" w:name="_1t3h5sf"/>
-      <w:bookmarkEnd w:id="8"/>
+      <w:bookmarkStart w:id="7" w:name="_1t3h5sf"/>
+      <w:bookmarkEnd w:id="7"/>
       <w:r>
         <w:rPr>
           <w:rFonts w:ascii="Arial" w:eastAsia="Arial" w:hAnsi="Arial" w:cs="Arial"/>
@@ -2005,8 +2004,8 @@
           <w:szCs w:val="22"/>
         </w:rPr>
       </w:pPr>
-      <w:bookmarkStart w:id="9" w:name="_4d34og8"/>
-      <w:bookmarkEnd w:id="9"/>
+      <w:bookmarkStart w:id="8" w:name="_4d34og8"/>
+      <w:bookmarkEnd w:id="8"/>
       <w:r>
         <w:rPr>
           <w:rFonts w:ascii="Arial" w:eastAsia="Arial" w:hAnsi="Arial" w:cs="Arial"/>
@@ -2028,8 +2027,8 @@
           <w:szCs w:val="22"/>
         </w:rPr>
       </w:pPr>
-      <w:bookmarkStart w:id="10" w:name="_2s8eyo1"/>
-      <w:bookmarkEnd w:id="10"/>
+      <w:bookmarkStart w:id="9" w:name="_2s8eyo1"/>
+      <w:bookmarkEnd w:id="9"/>
       <w:r>
         <w:rPr>
           <w:rFonts w:ascii="Arial" w:eastAsia="Arial" w:hAnsi="Arial" w:cs="Arial"/>
@@ -2095,8 +2094,8 @@
           <w:szCs w:val="22"/>
         </w:rPr>
       </w:pPr>
-      <w:bookmarkStart w:id="11" w:name="_17dp8vu"/>
-      <w:bookmarkEnd w:id="11"/>
+      <w:bookmarkStart w:id="10" w:name="_17dp8vu"/>
+      <w:bookmarkEnd w:id="10"/>
       <w:r>
         <w:rPr>
           <w:rFonts w:ascii="Arial" w:eastAsia="Arial" w:hAnsi="Arial" w:cs="Arial"/>
@@ -2117,8 +2116,8 @@
           <w:szCs w:val="22"/>
         </w:rPr>
       </w:pPr>
-      <w:bookmarkStart w:id="12" w:name="_3rdcrjn"/>
-      <w:bookmarkEnd w:id="12"/>
+      <w:bookmarkStart w:id="11" w:name="_3rdcrjn"/>
+      <w:bookmarkEnd w:id="11"/>
       <w:r>
         <w:rPr>
           <w:rFonts w:ascii="Arial" w:eastAsia="Arial" w:hAnsi="Arial" w:cs="Arial"/>
@@ -2183,8 +2182,8 @@
           <w:szCs w:val="22"/>
         </w:rPr>
       </w:pPr>
-      <w:bookmarkStart w:id="13" w:name="_26in1rg"/>
-      <w:bookmarkEnd w:id="13"/>
+      <w:bookmarkStart w:id="12" w:name="_26in1rg"/>
+      <w:bookmarkEnd w:id="12"/>
     </w:p>
     <w:p>
       <w:pPr>
@@ -2202,8 +2201,8 @@
           <w:szCs w:val="22"/>
         </w:rPr>
       </w:pPr>
-      <w:bookmarkStart w:id="14" w:name="_lnxbz9"/>
-      <w:bookmarkEnd w:id="14"/>
+      <w:bookmarkStart w:id="13" w:name="_lnxbz9"/>
+      <w:bookmarkEnd w:id="13"/>
       <w:r>
         <w:rPr>
           <w:rFonts w:ascii="Arial" w:eastAsia="Arial" w:hAnsi="Arial" w:cs="Arial"/>
@@ -2232,8 +2231,8 @@
           <w:szCs w:val="22"/>
         </w:rPr>
       </w:pPr>
-      <w:bookmarkStart w:id="15" w:name="_35nkun2"/>
-      <w:bookmarkEnd w:id="15"/>
+      <w:bookmarkStart w:id="14" w:name="_35nkun2"/>
+      <w:bookmarkEnd w:id="14"/>
       <w:r>
         <w:rPr>
           <w:rFonts w:ascii="Arial" w:eastAsia="Arial" w:hAnsi="Arial" w:cs="Arial"/>
@@ -2274,6 +2273,8 @@
           <w:szCs w:val="22"/>
         </w:rPr>
       </w:pPr>
+      <w:bookmarkStart w:id="15" w:name="_GoBack"/>
+      <w:bookmarkEnd w:id="15"/>
     </w:p>
     <w:p>
       <w:pPr>
@@ -2299,10 +2300,71 @@
           <w:sz w:val="24"/>
           <w:szCs w:val="24"/>
         </w:rPr>
+        <w:lastRenderedPageBreak/>
         <w:t>Prototipo</w:t>
       </w:r>
     </w:p>
-    <w:p/>
+    <w:p>
+      <w:pPr>
+        <w:keepNext/>
+        <w:spacing w:before="120" w:after="60"/>
+        <w:rPr>
+          <w:rFonts w:ascii="Arial" w:eastAsia="Arial" w:hAnsi="Arial" w:cs="Arial"/>
+          <w:b/>
+          <w:color w:val="000000"/>
+          <w:sz w:val="24"/>
+          <w:szCs w:val="24"/>
+        </w:rPr>
+      </w:pPr>
+      <w:r>
+        <w:rPr>
+          <w:noProof/>
+        </w:rPr>
+        <w:drawing>
+          <wp:anchor distT="0" distB="0" distL="114300" distR="114300" simplePos="0" relativeHeight="251659264" behindDoc="0" locked="0" layoutInCell="1" hidden="0" allowOverlap="1" wp14:anchorId="4A77B69A" wp14:editId="3E5E5B1A">
+            <wp:simplePos x="0" y="0"/>
+            <wp:positionH relativeFrom="margin">
+              <wp:align>center</wp:align>
+            </wp:positionH>
+            <wp:positionV relativeFrom="paragraph">
+              <wp:posOffset>248285</wp:posOffset>
+            </wp:positionV>
+            <wp:extent cx="2788920" cy="4914900"/>
+            <wp:effectExtent l="0" t="0" r="0" b="0"/>
+            <wp:wrapTopAndBottom/>
+            <wp:docPr id="1" name="image1.png"/>
+            <wp:cNvGraphicFramePr/>
+            <a:graphic xmlns:a="http://schemas.openxmlformats.org/drawingml/2006/main">
+              <a:graphicData uri="http://schemas.openxmlformats.org/drawingml/2006/picture">
+                <pic:pic xmlns:pic="http://schemas.openxmlformats.org/drawingml/2006/picture">
+                  <pic:nvPicPr>
+                    <pic:cNvPr id="0" name="image1.png"/>
+                    <pic:cNvPicPr preferRelativeResize="0"/>
+                  </pic:nvPicPr>
+                  <pic:blipFill>
+                    <a:blip r:embed="rId7"/>
+                    <a:srcRect/>
+                    <a:stretch>
+                      <a:fillRect/>
+                    </a:stretch>
+                  </pic:blipFill>
+                  <pic:spPr>
+                    <a:xfrm>
+                      <a:off x="0" y="0"/>
+                      <a:ext cx="2788920" cy="4914900"/>
+                    </a:xfrm>
+                    <a:prstGeom prst="rect">
+                      <a:avLst/>
+                    </a:prstGeom>
+                    <a:ln/>
+                  </pic:spPr>
+                </pic:pic>
+              </a:graphicData>
+            </a:graphic>
+          </wp:anchor>
+        </w:drawing>
+      </w:r>
+    </w:p>
     <w:p>
       <w:pPr>
         <w:pBdr>
@@ -2312,12 +2374,11 @@
           <w:right w:val="nil"/>
           <w:between w:val="nil"/>
         </w:pBdr>
-        <w:jc w:val="center"/>
       </w:pPr>
     </w:p>
     <w:sectPr>
-      <w:headerReference w:type="default" r:id="rId7"/>
-      <w:footerReference w:type="default" r:id="rId8"/>
+      <w:headerReference w:type="default" r:id="rId8"/>
+      <w:footerReference w:type="default" r:id="rId9"/>
       <w:pgSz w:w="12240" w:h="15840"/>
       <w:pgMar w:top="1440" w:right="1440" w:bottom="1440" w:left="1440" w:header="720" w:footer="720" w:gutter="0"/>
       <w:pgNumType w:start="1"/>

</xml_diff>